<commit_message>
Progress with the course
</commit_message>
<xml_diff>
--- a/Estructuras de datos y algoritmos.docx
+++ b/Estructuras de datos y algoritmos.docx
@@ -20,7 +20,13 @@
     </w:p>
     <w:p>
       <w:r>
-        <w:t>Es el código:</w:t>
+        <w:t>Es el código</w:t>
+      </w:r>
+      <w:r>
+        <w:t xml:space="preserve"> que tiene en cuenta</w:t>
+      </w:r>
+      <w:r>
+        <w:t>:</w:t>
       </w:r>
     </w:p>
     <w:p>
@@ -32,7 +38,7 @@
         </w:numPr>
       </w:pPr>
       <w:r>
-        <w:t>Legible</w:t>
+        <w:t>Legibilidad.</w:t>
       </w:r>
     </w:p>
     <w:p>
@@ -44,7 +50,19 @@
         </w:numPr>
       </w:pPr>
       <w:r>
-        <w:t>Escalable</w:t>
+        <w:t>Veloz.</w:t>
+      </w:r>
+    </w:p>
+    <w:p>
+      <w:pPr>
+        <w:pStyle w:val="Prrafodelista"/>
+        <w:numPr>
+          <w:ilvl w:val="0"/>
+          <w:numId w:val="1"/>
+        </w:numPr>
+      </w:pPr>
+      <w:r>
+        <w:t>Memoria.</w:t>
       </w:r>
     </w:p>
     <w:p>
@@ -191,6 +209,59 @@
         <w:pStyle w:val="Ttulo2"/>
       </w:pPr>
       <w:r>
+        <w:t>Estructuras de datos y algoritmos</w:t>
+      </w:r>
+    </w:p>
+    <w:p>
+      <w:bookmarkStart w:id="0" w:name="_GoBack"/>
+      <w:r>
+        <w:rPr>
+          <w:noProof/>
+          <w:lang w:eastAsia="es-ES"/>
+        </w:rPr>
+        <w:drawing>
+          <wp:inline distT="0" distB="0" distL="0" distR="0" wp14:anchorId="3C54CCFB" wp14:editId="3E0AB66C">
+            <wp:extent cx="5400040" cy="1771015"/>
+            <wp:effectExtent l="0" t="0" r="0" b="635"/>
+            <wp:docPr id="6" name="Imagen 6"/>
+            <wp:cNvGraphicFramePr>
+              <a:graphicFrameLocks xmlns:a="http://schemas.openxmlformats.org/drawingml/2006/main" noChangeAspect="1"/>
+            </wp:cNvGraphicFramePr>
+            <a:graphic xmlns:a="http://schemas.openxmlformats.org/drawingml/2006/main">
+              <a:graphicData uri="http://schemas.openxmlformats.org/drawingml/2006/picture">
+                <pic:pic xmlns:pic="http://schemas.openxmlformats.org/drawingml/2006/picture">
+                  <pic:nvPicPr>
+                    <pic:cNvPr id="1" name=""/>
+                    <pic:cNvPicPr/>
+                  </pic:nvPicPr>
+                  <pic:blipFill>
+                    <a:blip r:embed="rId6"/>
+                    <a:stretch>
+                      <a:fillRect/>
+                    </a:stretch>
+                  </pic:blipFill>
+                  <pic:spPr>
+                    <a:xfrm>
+                      <a:off x="0" y="0"/>
+                      <a:ext cx="5400040" cy="1771015"/>
+                    </a:xfrm>
+                    <a:prstGeom prst="rect">
+                      <a:avLst/>
+                    </a:prstGeom>
+                  </pic:spPr>
+                </pic:pic>
+              </a:graphicData>
+            </a:graphic>
+          </wp:inline>
+        </w:drawing>
+      </w:r>
+      <w:bookmarkEnd w:id="0"/>
+    </w:p>
+    <w:p>
+      <w:pPr>
+        <w:pStyle w:val="Ttulo2"/>
+      </w:pPr>
+      <w:r>
         <w:t>Reglas Big O</w:t>
       </w:r>
     </w:p>
@@ -212,6 +283,7 @@
         <w:pStyle w:val="Ttulo3"/>
       </w:pPr>
       <w:r>
+        <w:lastRenderedPageBreak/>
         <w:t>Regla 2: Remueve las constantes</w:t>
       </w:r>
     </w:p>
@@ -228,21 +300,11 @@
         <w:t>n/2 + 101), esto se expresa como O(n). A esto se le dice remover las constantes.</w:t>
       </w:r>
     </w:p>
-    <w:p/>
-    <w:p/>
-    <w:p/>
-    <w:p/>
-    <w:p/>
-    <w:p>
-      <w:bookmarkStart w:id="0" w:name="_GoBack"/>
-      <w:bookmarkEnd w:id="0"/>
-    </w:p>
     <w:p>
       <w:pPr>
         <w:pStyle w:val="Ttulo3"/>
       </w:pPr>
       <w:r>
-        <w:lastRenderedPageBreak/>
         <w:t>Regla 3: Términos diferentes para inputs</w:t>
       </w:r>
     </w:p>
@@ -273,7 +335,7 @@
                     <pic:cNvPicPr/>
                   </pic:nvPicPr>
                   <pic:blipFill>
-                    <a:blip r:embed="rId6"/>
+                    <a:blip r:embed="rId7"/>
                     <a:stretch>
                       <a:fillRect/>
                     </a:stretch>
@@ -296,7 +358,7 @@
     </w:p>
     <w:p>
       <w:pPr>
-        <w:pStyle w:val="Ttulo2"/>
+        <w:pStyle w:val="Ttulo3"/>
       </w:pPr>
       <w:r>
         <w:t xml:space="preserve">Regla 4: Elimina </w:t>
@@ -344,6 +406,7 @@
           <w:noProof/>
           <w:lang w:eastAsia="es-ES"/>
         </w:rPr>
+        <w:lastRenderedPageBreak/>
         <w:drawing>
           <wp:inline distT="0" distB="0" distL="0" distR="0" wp14:anchorId="1D5E7330" wp14:editId="72A08EEE">
             <wp:extent cx="5400040" cy="3044190"/>
@@ -360,7 +423,7 @@
                     <pic:cNvPicPr/>
                   </pic:nvPicPr>
                   <pic:blipFill>
-                    <a:blip r:embed="rId7"/>
+                    <a:blip r:embed="rId8"/>
                     <a:stretch>
                       <a:fillRect/>
                     </a:stretch>
@@ -383,7 +446,6 @@
     </w:p>
     <w:p>
       <w:r>
-        <w:lastRenderedPageBreak/>
         <w:t xml:space="preserve">Es decir, el número de operaciones aumenta a medida que aumenta </w:t>
       </w:r>
       <w:r>
@@ -438,7 +500,7 @@
                     <pic:cNvPicPr/>
                   </pic:nvPicPr>
                   <pic:blipFill>
-                    <a:blip r:embed="rId8"/>
+                    <a:blip r:embed="rId9"/>
                     <a:stretch>
                       <a:fillRect/>
                     </a:stretch>
@@ -472,6 +534,11 @@
         <w:t>2), esto se describiría como O(1).</w:t>
       </w:r>
     </w:p>
+    <w:p/>
+    <w:p/>
+    <w:p/>
+    <w:p/>
+    <w:p/>
     <w:p>
       <w:pPr>
         <w:pStyle w:val="Ttulo2"/>
@@ -491,6 +558,7 @@
           <w:noProof/>
           <w:lang w:eastAsia="es-ES"/>
         </w:rPr>
+        <w:lastRenderedPageBreak/>
         <w:drawing>
           <wp:inline distT="0" distB="0" distL="0" distR="0" wp14:anchorId="6BF732A3" wp14:editId="33ECFB01">
             <wp:extent cx="5257800" cy="3990975"/>
@@ -507,7 +575,7 @@
                     <pic:cNvPicPr/>
                   </pic:nvPicPr>
                   <pic:blipFill>
-                    <a:blip r:embed="rId9"/>
+                    <a:blip r:embed="rId10"/>
                     <a:stretch>
                       <a:fillRect/>
                     </a:stretch>
@@ -528,6 +596,421 @@
         </w:drawing>
       </w:r>
     </w:p>
+    <w:p/>
+    <w:p/>
+    <w:p>
+      <w:pPr>
+        <w:pStyle w:val="Ttulo2"/>
+      </w:pPr>
+      <w:r>
+        <w:t>O(</w:t>
+      </w:r>
+      <w:proofErr w:type="gramStart"/>
+      <w:r>
+        <w:t>n!</w:t>
+      </w:r>
+      <w:proofErr w:type="gramEnd"/>
+      <w:r>
+        <w:t>)</w:t>
+      </w:r>
+    </w:p>
+    <w:p>
+      <w:r>
+        <w:t>Es la notación factorial. Normalmente no lo vas a encontrar, y si lo encuentras estás haciendo algo mal. Un ejemplo de O(</w:t>
+      </w:r>
+      <w:proofErr w:type="gramStart"/>
+      <w:r>
+        <w:t>n!</w:t>
+      </w:r>
+      <w:proofErr w:type="gramEnd"/>
+      <w:r>
+        <w:t>) es un bucle anidado por cada entrada que recibe.</w:t>
+      </w:r>
+    </w:p>
+    <w:p>
+      <w:pPr>
+        <w:pStyle w:val="Ttulo1"/>
+      </w:pPr>
+      <w:r>
+        <w:t>Complejidad de espacio</w:t>
+      </w:r>
+    </w:p>
+    <w:p>
+      <w:r>
+        <w:t>Cuando un programa se ejecuta, tiene dos formas de recordar cosas:</w:t>
+      </w:r>
+    </w:p>
+    <w:p>
+      <w:proofErr w:type="spellStart"/>
+      <w:r>
+        <w:t>Heap</w:t>
+      </w:r>
+      <w:proofErr w:type="spellEnd"/>
+      <w:r>
+        <w:t>: Es donde se guardan las variables.</w:t>
+      </w:r>
+    </w:p>
+    <w:p>
+      <w:proofErr w:type="spellStart"/>
+      <w:r>
+        <w:t>Stack</w:t>
+      </w:r>
+      <w:proofErr w:type="spellEnd"/>
+      <w:r>
+        <w:t>: Es donde se hace el seguimiento de las funciones.</w:t>
+      </w:r>
+    </w:p>
+    <w:p>
+      <w:r>
+        <w:t>La complejidad de espacio (</w:t>
+      </w:r>
+      <w:proofErr w:type="spellStart"/>
+      <w:r>
+        <w:t>space</w:t>
+      </w:r>
+      <w:proofErr w:type="spellEnd"/>
+      <w:r>
+        <w:t xml:space="preserve"> </w:t>
+      </w:r>
+      <w:proofErr w:type="spellStart"/>
+      <w:r>
+        <w:t>complexity</w:t>
+      </w:r>
+      <w:proofErr w:type="spellEnd"/>
+      <w:r>
+        <w:t xml:space="preserve">), es cuando se excede la capacidad de memoria, causando un </w:t>
+      </w:r>
+      <w:proofErr w:type="spellStart"/>
+      <w:r>
+        <w:t>Stack</w:t>
+      </w:r>
+      <w:proofErr w:type="spellEnd"/>
+      <w:r>
+        <w:t xml:space="preserve"> </w:t>
+      </w:r>
+      <w:proofErr w:type="spellStart"/>
+      <w:r>
+        <w:t>Overflow</w:t>
+      </w:r>
+      <w:proofErr w:type="spellEnd"/>
+      <w:r>
+        <w:t>.</w:t>
+      </w:r>
+    </w:p>
+    <w:p>
+      <w:r>
+        <w:t>Lo que lo causan son:</w:t>
+      </w:r>
+    </w:p>
+    <w:p>
+      <w:pPr>
+        <w:pStyle w:val="Prrafodelista"/>
+        <w:numPr>
+          <w:ilvl w:val="0"/>
+          <w:numId w:val="3"/>
+        </w:numPr>
+      </w:pPr>
+      <w:r>
+        <w:t>Variables</w:t>
+      </w:r>
+    </w:p>
+    <w:p>
+      <w:pPr>
+        <w:pStyle w:val="Prrafodelista"/>
+        <w:numPr>
+          <w:ilvl w:val="0"/>
+          <w:numId w:val="3"/>
+        </w:numPr>
+      </w:pPr>
+      <w:r>
+        <w:t>Estructuras de datos</w:t>
+      </w:r>
+    </w:p>
+    <w:p>
+      <w:pPr>
+        <w:pStyle w:val="Prrafodelista"/>
+        <w:numPr>
+          <w:ilvl w:val="0"/>
+          <w:numId w:val="3"/>
+        </w:numPr>
+      </w:pPr>
+      <w:r>
+        <w:t>Llamadas a funciones</w:t>
+      </w:r>
+    </w:p>
+    <w:p>
+      <w:pPr>
+        <w:pStyle w:val="Prrafodelista"/>
+        <w:numPr>
+          <w:ilvl w:val="0"/>
+          <w:numId w:val="3"/>
+        </w:numPr>
+      </w:pPr>
+      <w:proofErr w:type="spellStart"/>
+      <w:r>
+        <w:t>Alocaciones</w:t>
+      </w:r>
+      <w:proofErr w:type="spellEnd"/>
+      <w:r>
+        <w:t>.</w:t>
+      </w:r>
+    </w:p>
+    <w:p/>
+    <w:p/>
+    <w:p/>
+    <w:p>
+      <w:r>
+        <w:lastRenderedPageBreak/>
+        <w:t xml:space="preserve">Ejemplo de </w:t>
+      </w:r>
+      <w:proofErr w:type="spellStart"/>
+      <w:r>
+        <w:t>calculo</w:t>
+      </w:r>
+      <w:proofErr w:type="spellEnd"/>
+      <w:r>
+        <w:t xml:space="preserve"> de complejidad:</w:t>
+      </w:r>
+    </w:p>
+    <w:p>
+      <w:r>
+        <w:t xml:space="preserve">//#5 </w:t>
+      </w:r>
+      <w:proofErr w:type="spellStart"/>
+      <w:r>
+        <w:t>Space</w:t>
+      </w:r>
+      <w:proofErr w:type="spellEnd"/>
+      <w:r>
+        <w:t xml:space="preserve"> </w:t>
+      </w:r>
+      <w:proofErr w:type="spellStart"/>
+      <w:r>
+        <w:t>complexity</w:t>
+      </w:r>
+      <w:proofErr w:type="spellEnd"/>
+      <w:r>
+        <w:t xml:space="preserve"> </w:t>
+      </w:r>
+      <w:proofErr w:type="gramStart"/>
+      <w:r>
+        <w:t>O(</w:t>
+      </w:r>
+      <w:proofErr w:type="gramEnd"/>
+      <w:r>
+        <w:t>1)</w:t>
+      </w:r>
+    </w:p>
+    <w:p>
+      <w:proofErr w:type="spellStart"/>
+      <w:r>
+        <w:t>function</w:t>
+      </w:r>
+      <w:proofErr w:type="spellEnd"/>
+      <w:r>
+        <w:t xml:space="preserve"> </w:t>
+      </w:r>
+      <w:proofErr w:type="spellStart"/>
+      <w:r>
+        <w:t>boooo</w:t>
+      </w:r>
+      <w:proofErr w:type="spellEnd"/>
+      <w:r>
+        <w:t>(n) {</w:t>
+      </w:r>
+    </w:p>
+    <w:p>
+      <w:r>
+        <w:t xml:space="preserve">    </w:t>
+      </w:r>
+      <w:proofErr w:type="spellStart"/>
+      <w:r>
+        <w:t>for</w:t>
+      </w:r>
+      <w:proofErr w:type="spellEnd"/>
+      <w:r>
+        <w:t xml:space="preserve"> (</w:t>
+      </w:r>
+      <w:proofErr w:type="spellStart"/>
+      <w:r>
+        <w:t>let</w:t>
+      </w:r>
+      <w:proofErr w:type="spellEnd"/>
+      <w:r>
+        <w:t xml:space="preserve"> i = </w:t>
+      </w:r>
+      <w:proofErr w:type="gramStart"/>
+      <w:r>
+        <w:t>0</w:t>
+      </w:r>
+      <w:r>
+        <w:t xml:space="preserve"> </w:t>
+      </w:r>
+      <w:r>
+        <w:t>;</w:t>
+      </w:r>
+      <w:proofErr w:type="gramEnd"/>
+      <w:r>
+        <w:t xml:space="preserve"> //O(1)</w:t>
+      </w:r>
+    </w:p>
+    <w:p>
+      <w:r>
+        <w:t xml:space="preserve"> i &lt; n; i++) {</w:t>
+      </w:r>
+    </w:p>
+    <w:p>
+      <w:r>
+        <w:t xml:space="preserve">        console.log('</w:t>
+      </w:r>
+      <w:proofErr w:type="spellStart"/>
+      <w:r>
+        <w:t>booooo</w:t>
+      </w:r>
+      <w:proofErr w:type="spellEnd"/>
+      <w:r>
+        <w:t>');</w:t>
+      </w:r>
+    </w:p>
+    <w:p>
+      <w:r>
+        <w:t xml:space="preserve">    }</w:t>
+      </w:r>
+    </w:p>
+    <w:p>
+      <w:r>
+        <w:t>}</w:t>
+      </w:r>
+    </w:p>
+    <w:p/>
+    <w:p>
+      <w:r>
+        <w:t xml:space="preserve">// #6 </w:t>
+      </w:r>
+      <w:proofErr w:type="spellStart"/>
+      <w:r>
+        <w:t>Space</w:t>
+      </w:r>
+      <w:proofErr w:type="spellEnd"/>
+      <w:r>
+        <w:t xml:space="preserve"> </w:t>
+      </w:r>
+      <w:proofErr w:type="spellStart"/>
+      <w:r>
+        <w:t>complexity</w:t>
+      </w:r>
+      <w:proofErr w:type="spellEnd"/>
+      <w:r>
+        <w:t xml:space="preserve"> O(n)</w:t>
+      </w:r>
+    </w:p>
+    <w:p>
+      <w:proofErr w:type="spellStart"/>
+      <w:r>
+        <w:t>function</w:t>
+      </w:r>
+      <w:proofErr w:type="spellEnd"/>
+      <w:r>
+        <w:t xml:space="preserve"> </w:t>
+      </w:r>
+      <w:proofErr w:type="spellStart"/>
+      <w:r>
+        <w:t>arrayOfHiNTimes</w:t>
+      </w:r>
+      <w:proofErr w:type="spellEnd"/>
+      <w:r>
+        <w:t>(n) {</w:t>
+      </w:r>
+    </w:p>
+    <w:p>
+      <w:r>
+        <w:t xml:space="preserve">    </w:t>
+      </w:r>
+      <w:proofErr w:type="spellStart"/>
+      <w:r>
+        <w:t>var</w:t>
+      </w:r>
+      <w:proofErr w:type="spellEnd"/>
+      <w:r>
+        <w:t xml:space="preserve"> </w:t>
+      </w:r>
+      <w:proofErr w:type="spellStart"/>
+      <w:r>
+        <w:t>hiArray</w:t>
+      </w:r>
+      <w:proofErr w:type="spellEnd"/>
+      <w:r>
+        <w:t xml:space="preserve"> = [];</w:t>
+      </w:r>
+    </w:p>
+    <w:p>
+      <w:r>
+        <w:t xml:space="preserve">    </w:t>
+      </w:r>
+      <w:proofErr w:type="spellStart"/>
+      <w:r>
+        <w:t>for</w:t>
+      </w:r>
+      <w:proofErr w:type="spellEnd"/>
+      <w:r>
+        <w:t xml:space="preserve"> (</w:t>
+      </w:r>
+      <w:proofErr w:type="spellStart"/>
+      <w:r>
+        <w:t>let</w:t>
+      </w:r>
+      <w:proofErr w:type="spellEnd"/>
+      <w:r>
+        <w:t xml:space="preserve"> i = 0; i &lt; n; i++) {</w:t>
+      </w:r>
+    </w:p>
+    <w:p>
+      <w:r>
+        <w:t xml:space="preserve">        </w:t>
+      </w:r>
+      <w:proofErr w:type="spellStart"/>
+      <w:r>
+        <w:t>hiArray</w:t>
+      </w:r>
+      <w:proofErr w:type="spellEnd"/>
+      <w:r>
+        <w:t>[i] = 'hi';</w:t>
+      </w:r>
+      <w:r>
+        <w:t xml:space="preserve"> //O(n)</w:t>
+      </w:r>
+    </w:p>
+    <w:p>
+      <w:r>
+        <w:t xml:space="preserve">    }</w:t>
+      </w:r>
+    </w:p>
+    <w:p>
+      <w:r>
+        <w:t xml:space="preserve">    </w:t>
+      </w:r>
+      <w:proofErr w:type="spellStart"/>
+      <w:r>
+        <w:t>return</w:t>
+      </w:r>
+      <w:proofErr w:type="spellEnd"/>
+      <w:r>
+        <w:t xml:space="preserve"> </w:t>
+      </w:r>
+      <w:proofErr w:type="spellStart"/>
+      <w:r>
+        <w:t>hiArray</w:t>
+      </w:r>
+      <w:proofErr w:type="spellEnd"/>
+      <w:r>
+        <w:t>;</w:t>
+      </w:r>
+    </w:p>
+    <w:p>
+      <w:r>
+        <w:t>}</w:t>
+      </w:r>
+    </w:p>
     <w:sectPr>
       <w:pgSz w:w="11906" w:h="16838"/>
       <w:pgMar w:top="1417" w:right="1701" w:bottom="1417" w:left="1701" w:header="708" w:footer="708" w:gutter="0"/>
@@ -541,6 +1024,118 @@
 <file path=word/numbering.xml><?xml version="1.0" encoding="utf-8"?>
 <w:numbering xmlns:wpc="http://schemas.microsoft.com/office/word/2010/wordprocessingCanvas" xmlns:cx="http://schemas.microsoft.com/office/drawing/2014/chartex" xmlns:mc="http://schemas.openxmlformats.org/markup-compatibility/2006" xmlns:o="urn:schemas-microsoft-com:office:office" xmlns:r="http://schemas.openxmlformats.org/officeDocument/2006/relationships" xmlns:m="http://schemas.openxmlformats.org/officeDocument/2006/math" xmlns:v="urn:schemas-microsoft-com:vml" xmlns:wp14="http://schemas.microsoft.com/office/word/2010/wordprocessingDrawing" xmlns:wp="http://schemas.openxmlformats.org/drawingml/2006/wordprocessingDrawing" xmlns:w10="urn:schemas-microsoft-com:office:word" xmlns:w="http://schemas.openxmlformats.org/wordprocessingml/2006/main" xmlns:w14="http://schemas.microsoft.com/office/word/2010/wordml" xmlns:w15="http://schemas.microsoft.com/office/word/2012/wordml" xmlns:w16se="http://schemas.microsoft.com/office/word/2015/wordml/symex" xmlns:wpg="http://schemas.microsoft.com/office/word/2010/wordprocessingGroup" xmlns:wpi="http://schemas.microsoft.com/office/word/2010/wordprocessingInk" xmlns:wne="http://schemas.microsoft.com/office/word/2006/wordml" xmlns:wps="http://schemas.microsoft.com/office/word/2010/wordprocessingShape" mc:Ignorable="w14 w15 w16se wp14">
   <w:abstractNum w:abstractNumId="0" w15:restartNumberingAfterBreak="0">
+    <w:nsid w:val="0B0E5881"/>
+    <w:multiLevelType w:val="hybridMultilevel"/>
+    <w:tmpl w:val="B8D09C22"/>
+    <w:lvl w:ilvl="0" w:tplc="14963618">
+      <w:numFmt w:val="bullet"/>
+      <w:lvlText w:val="-"/>
+      <w:lvlJc w:val="left"/>
+      <w:pPr>
+        <w:ind w:left="720" w:hanging="360"/>
+      </w:pPr>
+      <w:rPr>
+        <w:rFonts w:ascii="Calibri" w:eastAsiaTheme="minorHAnsi" w:hAnsi="Calibri" w:cs="Calibri" w:hint="default"/>
+      </w:rPr>
+    </w:lvl>
+    <w:lvl w:ilvl="1" w:tplc="0C0A0003" w:tentative="1">
+      <w:start w:val="1"/>
+      <w:numFmt w:val="bullet"/>
+      <w:lvlText w:val="o"/>
+      <w:lvlJc w:val="left"/>
+      <w:pPr>
+        <w:ind w:left="1440" w:hanging="360"/>
+      </w:pPr>
+      <w:rPr>
+        <w:rFonts w:ascii="Courier New" w:hAnsi="Courier New" w:cs="Courier New" w:hint="default"/>
+      </w:rPr>
+    </w:lvl>
+    <w:lvl w:ilvl="2" w:tplc="0C0A0005" w:tentative="1">
+      <w:start w:val="1"/>
+      <w:numFmt w:val="bullet"/>
+      <w:lvlText w:val=""/>
+      <w:lvlJc w:val="left"/>
+      <w:pPr>
+        <w:ind w:left="2160" w:hanging="360"/>
+      </w:pPr>
+      <w:rPr>
+        <w:rFonts w:ascii="Wingdings" w:hAnsi="Wingdings" w:hint="default"/>
+      </w:rPr>
+    </w:lvl>
+    <w:lvl w:ilvl="3" w:tplc="0C0A0001" w:tentative="1">
+      <w:start w:val="1"/>
+      <w:numFmt w:val="bullet"/>
+      <w:lvlText w:val=""/>
+      <w:lvlJc w:val="left"/>
+      <w:pPr>
+        <w:ind w:left="2880" w:hanging="360"/>
+      </w:pPr>
+      <w:rPr>
+        <w:rFonts w:ascii="Symbol" w:hAnsi="Symbol" w:hint="default"/>
+      </w:rPr>
+    </w:lvl>
+    <w:lvl w:ilvl="4" w:tplc="0C0A0003" w:tentative="1">
+      <w:start w:val="1"/>
+      <w:numFmt w:val="bullet"/>
+      <w:lvlText w:val="o"/>
+      <w:lvlJc w:val="left"/>
+      <w:pPr>
+        <w:ind w:left="3600" w:hanging="360"/>
+      </w:pPr>
+      <w:rPr>
+        <w:rFonts w:ascii="Courier New" w:hAnsi="Courier New" w:cs="Courier New" w:hint="default"/>
+      </w:rPr>
+    </w:lvl>
+    <w:lvl w:ilvl="5" w:tplc="0C0A0005" w:tentative="1">
+      <w:start w:val="1"/>
+      <w:numFmt w:val="bullet"/>
+      <w:lvlText w:val=""/>
+      <w:lvlJc w:val="left"/>
+      <w:pPr>
+        <w:ind w:left="4320" w:hanging="360"/>
+      </w:pPr>
+      <w:rPr>
+        <w:rFonts w:ascii="Wingdings" w:hAnsi="Wingdings" w:hint="default"/>
+      </w:rPr>
+    </w:lvl>
+    <w:lvl w:ilvl="6" w:tplc="0C0A0001" w:tentative="1">
+      <w:start w:val="1"/>
+      <w:numFmt w:val="bullet"/>
+      <w:lvlText w:val=""/>
+      <w:lvlJc w:val="left"/>
+      <w:pPr>
+        <w:ind w:left="5040" w:hanging="360"/>
+      </w:pPr>
+      <w:rPr>
+        <w:rFonts w:ascii="Symbol" w:hAnsi="Symbol" w:hint="default"/>
+      </w:rPr>
+    </w:lvl>
+    <w:lvl w:ilvl="7" w:tplc="0C0A0003" w:tentative="1">
+      <w:start w:val="1"/>
+      <w:numFmt w:val="bullet"/>
+      <w:lvlText w:val="o"/>
+      <w:lvlJc w:val="left"/>
+      <w:pPr>
+        <w:ind w:left="5760" w:hanging="360"/>
+      </w:pPr>
+      <w:rPr>
+        <w:rFonts w:ascii="Courier New" w:hAnsi="Courier New" w:cs="Courier New" w:hint="default"/>
+      </w:rPr>
+    </w:lvl>
+    <w:lvl w:ilvl="8" w:tplc="0C0A0005" w:tentative="1">
+      <w:start w:val="1"/>
+      <w:numFmt w:val="bullet"/>
+      <w:lvlText w:val=""/>
+      <w:lvlJc w:val="left"/>
+      <w:pPr>
+        <w:ind w:left="6480" w:hanging="360"/>
+      </w:pPr>
+      <w:rPr>
+        <w:rFonts w:ascii="Wingdings" w:hAnsi="Wingdings" w:hint="default"/>
+      </w:rPr>
+    </w:lvl>
+  </w:abstractNum>
+  <w:abstractNum w:abstractNumId="1" w15:restartNumberingAfterBreak="0">
     <w:nsid w:val="4D404328"/>
     <w:multiLevelType w:val="hybridMultilevel"/>
     <w:tmpl w:val="B71C1D86"/>
@@ -629,7 +1224,119 @@
       </w:pPr>
     </w:lvl>
   </w:abstractNum>
-  <w:abstractNum w:abstractNumId="1" w15:restartNumberingAfterBreak="0">
+  <w:abstractNum w:abstractNumId="2" w15:restartNumberingAfterBreak="0">
+    <w:nsid w:val="4FBC166D"/>
+    <w:multiLevelType w:val="hybridMultilevel"/>
+    <w:tmpl w:val="0A443D94"/>
+    <w:lvl w:ilvl="0" w:tplc="F7CCFBD0">
+      <w:numFmt w:val="bullet"/>
+      <w:lvlText w:val="-"/>
+      <w:lvlJc w:val="left"/>
+      <w:pPr>
+        <w:ind w:left="720" w:hanging="360"/>
+      </w:pPr>
+      <w:rPr>
+        <w:rFonts w:ascii="Calibri" w:eastAsiaTheme="minorHAnsi" w:hAnsi="Calibri" w:cs="Calibri" w:hint="default"/>
+      </w:rPr>
+    </w:lvl>
+    <w:lvl w:ilvl="1" w:tplc="0C0A0003" w:tentative="1">
+      <w:start w:val="1"/>
+      <w:numFmt w:val="bullet"/>
+      <w:lvlText w:val="o"/>
+      <w:lvlJc w:val="left"/>
+      <w:pPr>
+        <w:ind w:left="1440" w:hanging="360"/>
+      </w:pPr>
+      <w:rPr>
+        <w:rFonts w:ascii="Courier New" w:hAnsi="Courier New" w:cs="Courier New" w:hint="default"/>
+      </w:rPr>
+    </w:lvl>
+    <w:lvl w:ilvl="2" w:tplc="0C0A0005" w:tentative="1">
+      <w:start w:val="1"/>
+      <w:numFmt w:val="bullet"/>
+      <w:lvlText w:val=""/>
+      <w:lvlJc w:val="left"/>
+      <w:pPr>
+        <w:ind w:left="2160" w:hanging="360"/>
+      </w:pPr>
+      <w:rPr>
+        <w:rFonts w:ascii="Wingdings" w:hAnsi="Wingdings" w:hint="default"/>
+      </w:rPr>
+    </w:lvl>
+    <w:lvl w:ilvl="3" w:tplc="0C0A0001" w:tentative="1">
+      <w:start w:val="1"/>
+      <w:numFmt w:val="bullet"/>
+      <w:lvlText w:val=""/>
+      <w:lvlJc w:val="left"/>
+      <w:pPr>
+        <w:ind w:left="2880" w:hanging="360"/>
+      </w:pPr>
+      <w:rPr>
+        <w:rFonts w:ascii="Symbol" w:hAnsi="Symbol" w:hint="default"/>
+      </w:rPr>
+    </w:lvl>
+    <w:lvl w:ilvl="4" w:tplc="0C0A0003" w:tentative="1">
+      <w:start w:val="1"/>
+      <w:numFmt w:val="bullet"/>
+      <w:lvlText w:val="o"/>
+      <w:lvlJc w:val="left"/>
+      <w:pPr>
+        <w:ind w:left="3600" w:hanging="360"/>
+      </w:pPr>
+      <w:rPr>
+        <w:rFonts w:ascii="Courier New" w:hAnsi="Courier New" w:cs="Courier New" w:hint="default"/>
+      </w:rPr>
+    </w:lvl>
+    <w:lvl w:ilvl="5" w:tplc="0C0A0005" w:tentative="1">
+      <w:start w:val="1"/>
+      <w:numFmt w:val="bullet"/>
+      <w:lvlText w:val=""/>
+      <w:lvlJc w:val="left"/>
+      <w:pPr>
+        <w:ind w:left="4320" w:hanging="360"/>
+      </w:pPr>
+      <w:rPr>
+        <w:rFonts w:ascii="Wingdings" w:hAnsi="Wingdings" w:hint="default"/>
+      </w:rPr>
+    </w:lvl>
+    <w:lvl w:ilvl="6" w:tplc="0C0A0001" w:tentative="1">
+      <w:start w:val="1"/>
+      <w:numFmt w:val="bullet"/>
+      <w:lvlText w:val=""/>
+      <w:lvlJc w:val="left"/>
+      <w:pPr>
+        <w:ind w:left="5040" w:hanging="360"/>
+      </w:pPr>
+      <w:rPr>
+        <w:rFonts w:ascii="Symbol" w:hAnsi="Symbol" w:hint="default"/>
+      </w:rPr>
+    </w:lvl>
+    <w:lvl w:ilvl="7" w:tplc="0C0A0003" w:tentative="1">
+      <w:start w:val="1"/>
+      <w:numFmt w:val="bullet"/>
+      <w:lvlText w:val="o"/>
+      <w:lvlJc w:val="left"/>
+      <w:pPr>
+        <w:ind w:left="5760" w:hanging="360"/>
+      </w:pPr>
+      <w:rPr>
+        <w:rFonts w:ascii="Courier New" w:hAnsi="Courier New" w:cs="Courier New" w:hint="default"/>
+      </w:rPr>
+    </w:lvl>
+    <w:lvl w:ilvl="8" w:tplc="0C0A0005" w:tentative="1">
+      <w:start w:val="1"/>
+      <w:numFmt w:val="bullet"/>
+      <w:lvlText w:val=""/>
+      <w:lvlJc w:val="left"/>
+      <w:pPr>
+        <w:ind w:left="6480" w:hanging="360"/>
+      </w:pPr>
+      <w:rPr>
+        <w:rFonts w:ascii="Wingdings" w:hAnsi="Wingdings" w:hint="default"/>
+      </w:rPr>
+    </w:lvl>
+  </w:abstractNum>
+  <w:abstractNum w:abstractNumId="3" w15:restartNumberingAfterBreak="0">
     <w:nsid w:val="50230918"/>
     <w:multiLevelType w:val="hybridMultilevel"/>
     <w:tmpl w:val="03A4E4F4"/>
@@ -719,10 +1426,16 @@
     </w:lvl>
   </w:abstractNum>
   <w:num w:numId="1">
-    <w:abstractNumId w:val="0"/>
+    <w:abstractNumId w:val="1"/>
   </w:num>
   <w:num w:numId="2">
-    <w:abstractNumId w:val="1"/>
+    <w:abstractNumId w:val="3"/>
+  </w:num>
+  <w:num w:numId="3">
+    <w:abstractNumId w:val="2"/>
+  </w:num>
+  <w:num w:numId="4">
+    <w:abstractNumId w:val="0"/>
   </w:num>
 </w:numbering>
 </file>

</xml_diff>

<commit_message>
Done the 'implement a hash table' exercise
</commit_message>
<xml_diff>
--- a/Estructuras de datos y algoritmos.docx
+++ b/Estructuras de datos y algoritmos.docx
@@ -1156,12 +1156,72 @@
     </w:p>
     <w:p>
       <w:pPr>
-        <w:pStyle w:val="Prrafodelista"/>
-        <w:numPr>
-          <w:ilvl w:val="0"/>
-          <w:numId w:val="3"/>
-        </w:numPr>
-      </w:pPr>
+        <w:pStyle w:val="Ttulo3"/>
+      </w:pPr>
+      <w:r>
+        <w:t xml:space="preserve">Hash </w:t>
+      </w:r>
+      <w:proofErr w:type="spellStart"/>
+      <w:r>
+        <w:t>tables</w:t>
+      </w:r>
+      <w:proofErr w:type="spellEnd"/>
+    </w:p>
+    <w:p>
+      <w:r>
+        <w:t xml:space="preserve">También llamados hash </w:t>
+      </w:r>
+      <w:proofErr w:type="spellStart"/>
+      <w:r>
+        <w:t>maps</w:t>
+      </w:r>
+      <w:proofErr w:type="spellEnd"/>
+      <w:r>
+        <w:t xml:space="preserve">, </w:t>
+      </w:r>
+      <w:proofErr w:type="spellStart"/>
+      <w:r>
+        <w:t>maps</w:t>
+      </w:r>
+      <w:proofErr w:type="spellEnd"/>
+      <w:r>
+        <w:t xml:space="preserve">, </w:t>
+      </w:r>
+      <w:proofErr w:type="spellStart"/>
+      <w:r>
+        <w:t>unordered</w:t>
+      </w:r>
+      <w:proofErr w:type="spellEnd"/>
+      <w:r>
+        <w:t xml:space="preserve"> </w:t>
+      </w:r>
+      <w:proofErr w:type="spellStart"/>
+      <w:r>
+        <w:t>maps</w:t>
+      </w:r>
+      <w:proofErr w:type="spellEnd"/>
+      <w:r>
+        <w:t xml:space="preserve">, </w:t>
+      </w:r>
+      <w:proofErr w:type="spellStart"/>
+      <w:r>
+        <w:t>dictionaries</w:t>
+      </w:r>
+      <w:proofErr w:type="spellEnd"/>
+      <w:r>
+        <w:t xml:space="preserve">, </w:t>
+      </w:r>
+      <w:proofErr w:type="spellStart"/>
+      <w:r>
+        <w:t>objects</w:t>
+      </w:r>
+      <w:proofErr w:type="spellEnd"/>
+      <w:r>
+        <w:t>, etc.</w:t>
+      </w:r>
+      <w:r>
+        <w:t>, guardan en memoria un valor en base a una llave dada</w:t>
+      </w:r>
       <w:bookmarkStart w:id="0" w:name="_GoBack"/>
       <w:bookmarkEnd w:id="0"/>
     </w:p>

</xml_diff>

<commit_message>
finished another exercise and refactorized directories
</commit_message>
<xml_diff>
--- a/Estructuras de datos y algoritmos.docx
+++ b/Estructuras de datos y algoritmos.docx
@@ -1222,9 +1222,77 @@
       <w:r>
         <w:t>, guardan en memoria un valor en base a una llave dada</w:t>
       </w:r>
+      <w:r>
+        <w:t>.</w:t>
+      </w:r>
+    </w:p>
+    <w:p>
+      <w:proofErr w:type="spellStart"/>
+      <w:r>
+        <w:t>Insert</w:t>
+      </w:r>
+      <w:proofErr w:type="spellEnd"/>
+      <w:r>
+        <w:t xml:space="preserve">: </w:t>
+      </w:r>
+      <w:proofErr w:type="gramStart"/>
+      <w:r>
+        <w:t>O(</w:t>
+      </w:r>
+      <w:proofErr w:type="gramEnd"/>
+      <w:r>
+        <w:t>1)</w:t>
+      </w:r>
+    </w:p>
+    <w:p>
+      <w:proofErr w:type="spellStart"/>
+      <w:r>
+        <w:t>Lookup</w:t>
+      </w:r>
+      <w:proofErr w:type="spellEnd"/>
+      <w:r>
+        <w:t xml:space="preserve">: </w:t>
+      </w:r>
+      <w:proofErr w:type="gramStart"/>
+      <w:r>
+        <w:t>O(</w:t>
+      </w:r>
+      <w:proofErr w:type="gramEnd"/>
+      <w:r>
+        <w:t>1)</w:t>
+      </w:r>
+    </w:p>
+    <w:p>
+      <w:proofErr w:type="spellStart"/>
+      <w:r>
+        <w:t>Delete</w:t>
+      </w:r>
+      <w:proofErr w:type="spellEnd"/>
+      <w:r>
+        <w:t xml:space="preserve">: </w:t>
+      </w:r>
+      <w:proofErr w:type="gramStart"/>
+      <w:r>
+        <w:t>O(</w:t>
+      </w:r>
+      <w:proofErr w:type="gramEnd"/>
+      <w:r>
+        <w:t>1)</w:t>
+      </w:r>
+    </w:p>
+    <w:p>
+      <w:proofErr w:type="spellStart"/>
+      <w:r>
+        <w:t>Search</w:t>
+      </w:r>
+      <w:proofErr w:type="spellEnd"/>
+      <w:r>
+        <w:t>: O(1)</w:t>
+      </w:r>
       <w:bookmarkStart w:id="0" w:name="_GoBack"/>
       <w:bookmarkEnd w:id="0"/>
     </w:p>
+    <w:p/>
     <w:sectPr>
       <w:pgSz w:w="11906" w:h="16838"/>
       <w:pgMar w:top="1417" w:right="1701" w:bottom="1417" w:left="1701" w:header="708" w:footer="708" w:gutter="0"/>

</xml_diff>

<commit_message>
added information to the Word
</commit_message>
<xml_diff>
--- a/Estructuras de datos y algoritmos.docx
+++ b/Estructuras de datos y algoritmos.docx
@@ -491,14 +491,6 @@
         <w:t>2), esto se describiría como O(1).</w:t>
       </w:r>
     </w:p>
-    <w:p/>
-    <w:p/>
-    <w:p/>
-    <w:p/>
-    <w:p/>
-    <w:p/>
-    <w:p/>
-    <w:p/>
     <w:p>
       <w:pPr>
         <w:pStyle w:val="Ttulo3"/>
@@ -518,7 +510,6 @@
           <w:noProof/>
           <w:lang w:eastAsia="es-ES"/>
         </w:rPr>
-        <w:lastRenderedPageBreak/>
         <w:drawing>
           <wp:inline distT="0" distB="0" distL="0" distR="0" wp14:anchorId="6BF732A3" wp14:editId="33ECFB01">
             <wp:extent cx="5257800" cy="3990975"/>
@@ -590,6 +581,7 @@
         <w:pStyle w:val="Ttulo2"/>
       </w:pPr>
       <w:r>
+        <w:lastRenderedPageBreak/>
         <w:t>Complejidad de espacio</w:t>
       </w:r>
     </w:p>
@@ -761,210 +753,210 @@
     <w:p>
       <w:proofErr w:type="spellStart"/>
       <w:r>
+        <w:t>function</w:t>
+      </w:r>
+      <w:proofErr w:type="spellEnd"/>
+      <w:r>
+        <w:t xml:space="preserve"> </w:t>
+      </w:r>
+      <w:proofErr w:type="spellStart"/>
+      <w:r>
+        <w:t>boooo</w:t>
+      </w:r>
+      <w:proofErr w:type="spellEnd"/>
+      <w:r>
+        <w:t>(n) {</w:t>
+      </w:r>
+    </w:p>
+    <w:p>
+      <w:r>
+        <w:t xml:space="preserve">    </w:t>
+      </w:r>
+      <w:proofErr w:type="spellStart"/>
+      <w:r>
+        <w:t>for</w:t>
+      </w:r>
+      <w:proofErr w:type="spellEnd"/>
+      <w:r>
+        <w:t xml:space="preserve"> (</w:t>
+      </w:r>
+      <w:proofErr w:type="spellStart"/>
+      <w:r>
+        <w:t>let</w:t>
+      </w:r>
+      <w:proofErr w:type="spellEnd"/>
+      <w:r>
+        <w:t xml:space="preserve"> i = </w:t>
+      </w:r>
+      <w:proofErr w:type="gramStart"/>
+      <w:r>
+        <w:t>0 ;</w:t>
+      </w:r>
+      <w:proofErr w:type="gramEnd"/>
+      <w:r>
+        <w:t xml:space="preserve"> //O(1)</w:t>
+      </w:r>
+    </w:p>
+    <w:p>
+      <w:r>
+        <w:t xml:space="preserve"> i &lt; n; i++) {</w:t>
+      </w:r>
+    </w:p>
+    <w:p>
+      <w:r>
+        <w:t xml:space="preserve">        console.log('</w:t>
+      </w:r>
+      <w:proofErr w:type="spellStart"/>
+      <w:r>
+        <w:t>booooo</w:t>
+      </w:r>
+      <w:proofErr w:type="spellEnd"/>
+      <w:r>
+        <w:t>');</w:t>
+      </w:r>
+    </w:p>
+    <w:p>
+      <w:r>
+        <w:t xml:space="preserve">    }</w:t>
+      </w:r>
+    </w:p>
+    <w:p>
+      <w:r>
+        <w:t>}</w:t>
+      </w:r>
+    </w:p>
+    <w:p/>
+    <w:p>
+      <w:r>
+        <w:t xml:space="preserve">// #6 </w:t>
+      </w:r>
+      <w:proofErr w:type="spellStart"/>
+      <w:r>
+        <w:t>Space</w:t>
+      </w:r>
+      <w:proofErr w:type="spellEnd"/>
+      <w:r>
+        <w:t xml:space="preserve"> </w:t>
+      </w:r>
+      <w:proofErr w:type="spellStart"/>
+      <w:r>
+        <w:t>complexity</w:t>
+      </w:r>
+      <w:proofErr w:type="spellEnd"/>
+      <w:r>
+        <w:t xml:space="preserve"> O(n)</w:t>
+      </w:r>
+    </w:p>
+    <w:p>
+      <w:proofErr w:type="spellStart"/>
+      <w:r>
+        <w:t>function</w:t>
+      </w:r>
+      <w:proofErr w:type="spellEnd"/>
+      <w:r>
+        <w:t xml:space="preserve"> </w:t>
+      </w:r>
+      <w:proofErr w:type="spellStart"/>
+      <w:r>
+        <w:t>arrayOfHiNTimes</w:t>
+      </w:r>
+      <w:proofErr w:type="spellEnd"/>
+      <w:r>
+        <w:t>(n) {</w:t>
+      </w:r>
+    </w:p>
+    <w:p>
+      <w:r>
+        <w:t xml:space="preserve">    </w:t>
+      </w:r>
+      <w:proofErr w:type="spellStart"/>
+      <w:r>
+        <w:t>var</w:t>
+      </w:r>
+      <w:proofErr w:type="spellEnd"/>
+      <w:r>
+        <w:t xml:space="preserve"> </w:t>
+      </w:r>
+      <w:proofErr w:type="spellStart"/>
+      <w:r>
+        <w:t>hiArray</w:t>
+      </w:r>
+      <w:proofErr w:type="spellEnd"/>
+      <w:r>
+        <w:t xml:space="preserve"> = [];</w:t>
+      </w:r>
+    </w:p>
+    <w:p>
+      <w:r>
+        <w:t xml:space="preserve">    </w:t>
+      </w:r>
+      <w:proofErr w:type="spellStart"/>
+      <w:r>
+        <w:t>for</w:t>
+      </w:r>
+      <w:proofErr w:type="spellEnd"/>
+      <w:r>
+        <w:t xml:space="preserve"> (</w:t>
+      </w:r>
+      <w:proofErr w:type="spellStart"/>
+      <w:r>
+        <w:t>let</w:t>
+      </w:r>
+      <w:proofErr w:type="spellEnd"/>
+      <w:r>
+        <w:t xml:space="preserve"> i = 0; i &lt; n; i++) {</w:t>
+      </w:r>
+    </w:p>
+    <w:p>
+      <w:r>
+        <w:t xml:space="preserve">        </w:t>
+      </w:r>
+      <w:proofErr w:type="spellStart"/>
+      <w:r>
+        <w:t>hiArray</w:t>
+      </w:r>
+      <w:proofErr w:type="spellEnd"/>
+      <w:r>
+        <w:t>[i] = 'hi'; //O(n)</w:t>
+      </w:r>
+    </w:p>
+    <w:p>
+      <w:r>
+        <w:t xml:space="preserve">    }</w:t>
+      </w:r>
+    </w:p>
+    <w:p>
+      <w:r>
+        <w:t xml:space="preserve">    </w:t>
+      </w:r>
+      <w:proofErr w:type="spellStart"/>
+      <w:r>
+        <w:t>return</w:t>
+      </w:r>
+      <w:proofErr w:type="spellEnd"/>
+      <w:r>
+        <w:t xml:space="preserve"> </w:t>
+      </w:r>
+      <w:proofErr w:type="spellStart"/>
+      <w:r>
+        <w:t>hiArray</w:t>
+      </w:r>
+      <w:proofErr w:type="spellEnd"/>
+      <w:r>
+        <w:t>;</w:t>
+      </w:r>
+    </w:p>
+    <w:p>
+      <w:r>
+        <w:t>}</w:t>
+      </w:r>
+    </w:p>
+    <w:p>
+      <w:pPr>
+        <w:pStyle w:val="Ttulo2"/>
+      </w:pPr>
+      <w:r>
         <w:lastRenderedPageBreak/>
-        <w:t>function</w:t>
-      </w:r>
-      <w:proofErr w:type="spellEnd"/>
-      <w:r>
-        <w:t xml:space="preserve"> </w:t>
-      </w:r>
-      <w:proofErr w:type="spellStart"/>
-      <w:r>
-        <w:t>boooo</w:t>
-      </w:r>
-      <w:proofErr w:type="spellEnd"/>
-      <w:r>
-        <w:t>(n) {</w:t>
-      </w:r>
-    </w:p>
-    <w:p>
-      <w:r>
-        <w:t xml:space="preserve">    </w:t>
-      </w:r>
-      <w:proofErr w:type="spellStart"/>
-      <w:r>
-        <w:t>for</w:t>
-      </w:r>
-      <w:proofErr w:type="spellEnd"/>
-      <w:r>
-        <w:t xml:space="preserve"> (</w:t>
-      </w:r>
-      <w:proofErr w:type="spellStart"/>
-      <w:r>
-        <w:t>let</w:t>
-      </w:r>
-      <w:proofErr w:type="spellEnd"/>
-      <w:r>
-        <w:t xml:space="preserve"> i = </w:t>
-      </w:r>
-      <w:proofErr w:type="gramStart"/>
-      <w:r>
-        <w:t>0 ;</w:t>
-      </w:r>
-      <w:proofErr w:type="gramEnd"/>
-      <w:r>
-        <w:t xml:space="preserve"> //O(1)</w:t>
-      </w:r>
-    </w:p>
-    <w:p>
-      <w:r>
-        <w:t xml:space="preserve"> i &lt; n; i++) {</w:t>
-      </w:r>
-    </w:p>
-    <w:p>
-      <w:r>
-        <w:t xml:space="preserve">        console.log('</w:t>
-      </w:r>
-      <w:proofErr w:type="spellStart"/>
-      <w:r>
-        <w:t>booooo</w:t>
-      </w:r>
-      <w:proofErr w:type="spellEnd"/>
-      <w:r>
-        <w:t>');</w:t>
-      </w:r>
-    </w:p>
-    <w:p>
-      <w:r>
-        <w:t xml:space="preserve">    }</w:t>
-      </w:r>
-    </w:p>
-    <w:p>
-      <w:r>
-        <w:t>}</w:t>
-      </w:r>
-    </w:p>
-    <w:p/>
-    <w:p>
-      <w:r>
-        <w:t xml:space="preserve">// #6 </w:t>
-      </w:r>
-      <w:proofErr w:type="spellStart"/>
-      <w:r>
-        <w:t>Space</w:t>
-      </w:r>
-      <w:proofErr w:type="spellEnd"/>
-      <w:r>
-        <w:t xml:space="preserve"> </w:t>
-      </w:r>
-      <w:proofErr w:type="spellStart"/>
-      <w:r>
-        <w:t>complexity</w:t>
-      </w:r>
-      <w:proofErr w:type="spellEnd"/>
-      <w:r>
-        <w:t xml:space="preserve"> O(n)</w:t>
-      </w:r>
-    </w:p>
-    <w:p>
-      <w:proofErr w:type="spellStart"/>
-      <w:r>
-        <w:t>function</w:t>
-      </w:r>
-      <w:proofErr w:type="spellEnd"/>
-      <w:r>
-        <w:t xml:space="preserve"> </w:t>
-      </w:r>
-      <w:proofErr w:type="spellStart"/>
-      <w:r>
-        <w:t>arrayOfHiNTimes</w:t>
-      </w:r>
-      <w:proofErr w:type="spellEnd"/>
-      <w:r>
-        <w:t>(n) {</w:t>
-      </w:r>
-    </w:p>
-    <w:p>
-      <w:r>
-        <w:t xml:space="preserve">    </w:t>
-      </w:r>
-      <w:proofErr w:type="spellStart"/>
-      <w:r>
-        <w:t>var</w:t>
-      </w:r>
-      <w:proofErr w:type="spellEnd"/>
-      <w:r>
-        <w:t xml:space="preserve"> </w:t>
-      </w:r>
-      <w:proofErr w:type="spellStart"/>
-      <w:r>
-        <w:t>hiArray</w:t>
-      </w:r>
-      <w:proofErr w:type="spellEnd"/>
-      <w:r>
-        <w:t xml:space="preserve"> = [];</w:t>
-      </w:r>
-    </w:p>
-    <w:p>
-      <w:r>
-        <w:t xml:space="preserve">    </w:t>
-      </w:r>
-      <w:proofErr w:type="spellStart"/>
-      <w:r>
-        <w:t>for</w:t>
-      </w:r>
-      <w:proofErr w:type="spellEnd"/>
-      <w:r>
-        <w:t xml:space="preserve"> (</w:t>
-      </w:r>
-      <w:proofErr w:type="spellStart"/>
-      <w:r>
-        <w:t>let</w:t>
-      </w:r>
-      <w:proofErr w:type="spellEnd"/>
-      <w:r>
-        <w:t xml:space="preserve"> i = 0; i &lt; n; i++) {</w:t>
-      </w:r>
-    </w:p>
-    <w:p>
-      <w:r>
-        <w:t xml:space="preserve">        </w:t>
-      </w:r>
-      <w:proofErr w:type="spellStart"/>
-      <w:r>
-        <w:t>hiArray</w:t>
-      </w:r>
-      <w:proofErr w:type="spellEnd"/>
-      <w:r>
-        <w:t>[i] = 'hi'; //O(n)</w:t>
-      </w:r>
-    </w:p>
-    <w:p>
-      <w:r>
-        <w:t xml:space="preserve">    }</w:t>
-      </w:r>
-    </w:p>
-    <w:p>
-      <w:r>
-        <w:t xml:space="preserve">    </w:t>
-      </w:r>
-      <w:proofErr w:type="spellStart"/>
-      <w:r>
-        <w:t>return</w:t>
-      </w:r>
-      <w:proofErr w:type="spellEnd"/>
-      <w:r>
-        <w:t xml:space="preserve"> </w:t>
-      </w:r>
-      <w:proofErr w:type="spellStart"/>
-      <w:r>
-        <w:t>hiArray</w:t>
-      </w:r>
-      <w:proofErr w:type="spellEnd"/>
-      <w:r>
-        <w:t>;</w:t>
-      </w:r>
-    </w:p>
-    <w:p>
-      <w:r>
-        <w:t>}</w:t>
-      </w:r>
-    </w:p>
-    <w:p>
-      <w:pPr>
-        <w:pStyle w:val="Ttulo2"/>
-      </w:pPr>
-      <w:r>
         <w:t>Estructuras de datos y algoritmos</w:t>
       </w:r>
     </w:p>
@@ -1090,11 +1082,8 @@
         <w:t>: O(n)</w:t>
       </w:r>
     </w:p>
-    <w:p/>
-    <w:p/>
-    <w:p>
-      <w:r>
-        <w:lastRenderedPageBreak/>
+    <w:p>
+      <w:r>
         <w:t xml:space="preserve">Hay dos tipos de </w:t>
       </w:r>
       <w:proofErr w:type="spellStart"/>
@@ -1287,12 +1276,174 @@
       </w:r>
       <w:proofErr w:type="spellEnd"/>
       <w:r>
-        <w:t>: O(1)</w:t>
+        <w:t xml:space="preserve">: </w:t>
+      </w:r>
+      <w:proofErr w:type="gramStart"/>
+      <w:r>
+        <w:t>O(</w:t>
+      </w:r>
+      <w:proofErr w:type="gramEnd"/>
+      <w:r>
+        <w:t>1)</w:t>
+      </w:r>
+    </w:p>
+    <w:p>
+      <w:pPr>
+        <w:pStyle w:val="Ttulo4"/>
+      </w:pPr>
+      <w:r>
+        <w:t>Colisión Hash</w:t>
+      </w:r>
+    </w:p>
+    <w:p>
+      <w:r>
+        <w:t xml:space="preserve">La principal contra de usar hash, es la colisión en memoria. </w:t>
+      </w:r>
+    </w:p>
+    <w:p>
+      <w:r>
+        <w:t xml:space="preserve">No hay nada que le diga a la función hash que el espacio en memoria está ocupado. </w:t>
+      </w:r>
+    </w:p>
+    <w:p>
+      <w:r>
+        <w:t>Esto hace que se forme una especie de lista en el espacio de memoria y aumenta la complejidad de tiempo a la hora de acceder/insertar/</w:t>
+      </w:r>
+      <w:proofErr w:type="spellStart"/>
+      <w:r>
+        <w:t>etc</w:t>
+      </w:r>
+      <w:proofErr w:type="spellEnd"/>
+      <w:r>
+        <w:t xml:space="preserve"> de </w:t>
+      </w:r>
+      <w:proofErr w:type="gramStart"/>
+      <w:r>
+        <w:t>O(</w:t>
+      </w:r>
+      <w:proofErr w:type="gramEnd"/>
+      <w:r>
+        <w:t>1) a O(n), por ejemplo.</w:t>
+      </w:r>
+    </w:p>
+    <w:p>
+      <w:r>
+        <w:rPr>
+          <w:noProof/>
+          <w:lang w:eastAsia="es-ES"/>
+        </w:rPr>
+        <w:drawing>
+          <wp:inline distT="0" distB="0" distL="0" distR="0" wp14:anchorId="71B388C8" wp14:editId="083BF218">
+            <wp:extent cx="4442604" cy="861460"/>
+            <wp:effectExtent l="0" t="0" r="0" b="0"/>
+            <wp:docPr id="7" name="Imagen 7"/>
+            <wp:cNvGraphicFramePr>
+              <a:graphicFrameLocks xmlns:a="http://schemas.openxmlformats.org/drawingml/2006/main" noChangeAspect="1"/>
+            </wp:cNvGraphicFramePr>
+            <a:graphic xmlns:a="http://schemas.openxmlformats.org/drawingml/2006/main">
+              <a:graphicData uri="http://schemas.openxmlformats.org/drawingml/2006/picture">
+                <pic:pic xmlns:pic="http://schemas.openxmlformats.org/drawingml/2006/picture">
+                  <pic:nvPicPr>
+                    <pic:cNvPr id="1" name=""/>
+                    <pic:cNvPicPr/>
+                  </pic:nvPicPr>
+                  <pic:blipFill>
+                    <a:blip r:embed="rId11"/>
+                    <a:stretch>
+                      <a:fillRect/>
+                    </a:stretch>
+                  </pic:blipFill>
+                  <pic:spPr>
+                    <a:xfrm>
+                      <a:off x="0" y="0"/>
+                      <a:ext cx="4549441" cy="882177"/>
+                    </a:xfrm>
+                    <a:prstGeom prst="rect">
+                      <a:avLst/>
+                    </a:prstGeom>
+                  </pic:spPr>
+                </pic:pic>
+              </a:graphicData>
+            </a:graphic>
+          </wp:inline>
+        </w:drawing>
+      </w:r>
+    </w:p>
+    <w:p>
+      <w:r>
+        <w:rPr>
+          <w:noProof/>
+          <w:lang w:eastAsia="es-ES"/>
+        </w:rPr>
+        <w:lastRenderedPageBreak/>
+        <w:drawing>
+          <wp:inline distT="0" distB="0" distL="0" distR="0" wp14:anchorId="2BED97A1" wp14:editId="700E386A">
+            <wp:extent cx="5400040" cy="2513330"/>
+            <wp:effectExtent l="0" t="0" r="0" b="1270"/>
+            <wp:docPr id="8" name="Imagen 8"/>
+            <wp:cNvGraphicFramePr>
+              <a:graphicFrameLocks xmlns:a="http://schemas.openxmlformats.org/drawingml/2006/main" noChangeAspect="1"/>
+            </wp:cNvGraphicFramePr>
+            <a:graphic xmlns:a="http://schemas.openxmlformats.org/drawingml/2006/main">
+              <a:graphicData uri="http://schemas.openxmlformats.org/drawingml/2006/picture">
+                <pic:pic xmlns:pic="http://schemas.openxmlformats.org/drawingml/2006/picture">
+                  <pic:nvPicPr>
+                    <pic:cNvPr id="1" name=""/>
+                    <pic:cNvPicPr/>
+                  </pic:nvPicPr>
+                  <pic:blipFill>
+                    <a:blip r:embed="rId12"/>
+                    <a:stretch>
+                      <a:fillRect/>
+                    </a:stretch>
+                  </pic:blipFill>
+                  <pic:spPr>
+                    <a:xfrm>
+                      <a:off x="0" y="0"/>
+                      <a:ext cx="5400040" cy="2513330"/>
+                    </a:xfrm>
+                    <a:prstGeom prst="rect">
+                      <a:avLst/>
+                    </a:prstGeom>
+                  </pic:spPr>
+                </pic:pic>
+              </a:graphicData>
+            </a:graphic>
+          </wp:inline>
+        </w:drawing>
+      </w:r>
+    </w:p>
+    <w:p>
+      <w:r>
+        <w:t xml:space="preserve">Ese “punto negro” que referencia a Sandra </w:t>
+      </w:r>
+      <w:proofErr w:type="spellStart"/>
+      <w:r>
+        <w:t>Dee</w:t>
+      </w:r>
+      <w:proofErr w:type="spellEnd"/>
+      <w:r>
+        <w:t>, es lo que se forma una vez que hay una colisión y es una estructura de datos llamada “</w:t>
+      </w:r>
+      <w:proofErr w:type="spellStart"/>
+      <w:r>
+        <w:t>Linked</w:t>
+      </w:r>
+      <w:proofErr w:type="spellEnd"/>
+      <w:r>
+        <w:t xml:space="preserve"> </w:t>
+      </w:r>
+      <w:proofErr w:type="spellStart"/>
+      <w:r>
+        <w:t>List</w:t>
+      </w:r>
+      <w:proofErr w:type="spellEnd"/>
+      <w:r>
+        <w:t>”, vista próximamente.</w:t>
       </w:r>
       <w:bookmarkStart w:id="0" w:name="_GoBack"/>
       <w:bookmarkEnd w:id="0"/>
     </w:p>
-    <w:p/>
     <w:sectPr>
       <w:pgSz w:w="11906" w:h="16838"/>
       <w:pgMar w:top="1417" w:right="1701" w:bottom="1417" w:left="1701" w:header="708" w:footer="708" w:gutter="0"/>

</xml_diff>

<commit_message>
Started linked lists section
</commit_message>
<xml_diff>
--- a/Estructuras de datos y algoritmos.docx
+++ b/Estructuras de datos y algoritmos.docx
@@ -1441,9 +1441,190 @@
       <w:r>
         <w:t>”, vista próximamente.</w:t>
       </w:r>
+    </w:p>
+    <w:p>
+      <w:pPr>
+        <w:pStyle w:val="Ttulo3"/>
+      </w:pPr>
+      <w:proofErr w:type="spellStart"/>
+      <w:r>
+        <w:t>Linked</w:t>
+      </w:r>
+      <w:proofErr w:type="spellEnd"/>
+      <w:r>
+        <w:t xml:space="preserve"> </w:t>
+      </w:r>
+      <w:proofErr w:type="spellStart"/>
+      <w:r>
+        <w:t>lists</w:t>
+      </w:r>
+      <w:proofErr w:type="spellEnd"/>
+    </w:p>
+    <w:p>
+      <w:r>
+        <w:t>Como dice el nombre, es una lista enlazada.</w:t>
+      </w:r>
+    </w:p>
+    <w:p>
+      <w:r>
+        <w:t>La lista contiene un set de nodos, estos nodos tienen dos partes:</w:t>
+      </w:r>
+    </w:p>
+    <w:p>
+      <w:pPr>
+        <w:pStyle w:val="Prrafodelista"/>
+        <w:numPr>
+          <w:ilvl w:val="0"/>
+          <w:numId w:val="3"/>
+        </w:numPr>
+      </w:pPr>
+      <w:r>
+        <w:t>El valor del dato</w:t>
+      </w:r>
+    </w:p>
+    <w:p>
+      <w:pPr>
+        <w:pStyle w:val="Prrafodelista"/>
+        <w:numPr>
+          <w:ilvl w:val="0"/>
+          <w:numId w:val="3"/>
+        </w:numPr>
+      </w:pPr>
+      <w:r>
+        <w:t>El puntero del siguiente nodo</w:t>
+      </w:r>
+    </w:p>
+    <w:p>
+      <w:r>
+        <w:t>El primer nodo se llama “head” y el último nodo se llama “</w:t>
+      </w:r>
+      <w:proofErr w:type="spellStart"/>
+      <w:r>
+        <w:t>tail</w:t>
+      </w:r>
+      <w:proofErr w:type="spellEnd"/>
+      <w:r>
+        <w:t>”.</w:t>
+      </w:r>
+    </w:p>
+    <w:p>
+      <w:r>
+        <w:t xml:space="preserve">Las listas enlazadas son terminadas en </w:t>
+      </w:r>
+      <w:proofErr w:type="spellStart"/>
+      <w:r>
+        <w:t>null</w:t>
+      </w:r>
+      <w:proofErr w:type="spellEnd"/>
+      <w:r>
+        <w:t xml:space="preserve">, quiere decir que el puntero del nodo </w:t>
+      </w:r>
+      <w:proofErr w:type="spellStart"/>
+      <w:r>
+        <w:t>tail</w:t>
+      </w:r>
+      <w:proofErr w:type="spellEnd"/>
+      <w:r>
+        <w:t xml:space="preserve"> apuntará a </w:t>
+      </w:r>
+      <w:proofErr w:type="spellStart"/>
+      <w:r>
+        <w:t>null</w:t>
+      </w:r>
+      <w:proofErr w:type="spellEnd"/>
+      <w:r>
+        <w:t>.</w:t>
+      </w:r>
+    </w:p>
+    <w:p>
+      <w:r>
+        <w:t>Pueden ser listas ordenadas o desordenadas.</w:t>
+      </w:r>
+    </w:p>
+    <w:p>
+      <w:proofErr w:type="spellStart"/>
+      <w:r>
+        <w:t>Prepend</w:t>
+      </w:r>
+      <w:proofErr w:type="spellEnd"/>
+      <w:r>
+        <w:t xml:space="preserve"> (Agregar al principio): </w:t>
+      </w:r>
+      <w:proofErr w:type="gramStart"/>
+      <w:r>
+        <w:t>O(</w:t>
+      </w:r>
+      <w:proofErr w:type="gramEnd"/>
+      <w:r>
+        <w:t>1)</w:t>
+      </w:r>
+    </w:p>
+    <w:p>
+      <w:proofErr w:type="spellStart"/>
+      <w:r>
+        <w:t>Append</w:t>
+      </w:r>
+      <w:proofErr w:type="spellEnd"/>
+      <w:r>
+        <w:t xml:space="preserve">: </w:t>
+      </w:r>
+      <w:proofErr w:type="gramStart"/>
+      <w:r>
+        <w:t>O(</w:t>
+      </w:r>
+      <w:proofErr w:type="gramEnd"/>
+      <w:r>
+        <w:t>1)</w:t>
+      </w:r>
+    </w:p>
+    <w:p>
+      <w:proofErr w:type="spellStart"/>
+      <w:r>
+        <w:t>Lookup</w:t>
+      </w:r>
+      <w:proofErr w:type="spellEnd"/>
+      <w:r>
+        <w:t>: O(n)</w:t>
+      </w:r>
+    </w:p>
+    <w:p>
+      <w:proofErr w:type="spellStart"/>
+      <w:r>
+        <w:t>Insert</w:t>
+      </w:r>
+      <w:proofErr w:type="spellEnd"/>
+      <w:r>
+        <w:t>: O(n)</w:t>
+      </w:r>
+    </w:p>
+    <w:p>
+      <w:proofErr w:type="spellStart"/>
+      <w:r>
+        <w:t>Delete</w:t>
+      </w:r>
+      <w:proofErr w:type="spellEnd"/>
+      <w:r>
+        <w:t>: O(n)</w:t>
+      </w:r>
+    </w:p>
+    <w:p>
+      <w:pPr>
+        <w:pStyle w:val="Ttulo4"/>
+      </w:pPr>
+      <w:r>
+        <w:t>Puntero</w:t>
+      </w:r>
+    </w:p>
+    <w:p>
+      <w:r>
+        <w:t>Un puntero es una secuencia de caracteres que apunta a una dirección en memoria.</w:t>
+      </w:r>
+    </w:p>
+    <w:p>
       <w:bookmarkStart w:id="0" w:name="_GoBack"/>
       <w:bookmarkEnd w:id="0"/>
     </w:p>
+    <w:p/>
     <w:sectPr>
       <w:pgSz w:w="11906" w:h="16838"/>
       <w:pgMar w:top="1417" w:right="1701" w:bottom="1417" w:left="1701" w:header="708" w:footer="708" w:gutter="0"/>

</xml_diff>

<commit_message>
Done a exercise of implementing a doubly linked list
</commit_message>
<xml_diff>
--- a/Estructuras de datos y algoritmos.docx
+++ b/Estructuras de datos y algoritmos.docx
@@ -1620,10 +1620,136 @@
         <w:t>Un puntero es una secuencia de caracteres que apunta a una dirección en memoria.</w:t>
       </w:r>
     </w:p>
-    <w:p>
+    <w:p/>
+    <w:p/>
+    <w:p/>
+    <w:p/>
+    <w:p>
+      <w:pPr>
+        <w:pStyle w:val="Ttulo4"/>
+      </w:pPr>
+      <w:proofErr w:type="spellStart"/>
+      <w:r>
+        <w:lastRenderedPageBreak/>
+        <w:t>Doubly</w:t>
+      </w:r>
+      <w:proofErr w:type="spellEnd"/>
+      <w:r>
+        <w:t xml:space="preserve"> </w:t>
+      </w:r>
+      <w:proofErr w:type="spellStart"/>
+      <w:r>
+        <w:t>Linked</w:t>
+      </w:r>
+      <w:proofErr w:type="spellEnd"/>
+      <w:r>
+        <w:t xml:space="preserve"> </w:t>
+      </w:r>
+      <w:proofErr w:type="spellStart"/>
+      <w:r>
+        <w:t>Lists</w:t>
+      </w:r>
+      <w:proofErr w:type="spellEnd"/>
+    </w:p>
+    <w:p>
+      <w:r>
+        <w:t xml:space="preserve">Las </w:t>
+      </w:r>
+      <w:proofErr w:type="spellStart"/>
+      <w:r>
+        <w:t>doubly</w:t>
+      </w:r>
+      <w:proofErr w:type="spellEnd"/>
+      <w:r>
+        <w:t xml:space="preserve"> </w:t>
+      </w:r>
+      <w:proofErr w:type="spellStart"/>
+      <w:r>
+        <w:t>linked</w:t>
+      </w:r>
+      <w:proofErr w:type="spellEnd"/>
+      <w:r>
+        <w:t xml:space="preserve"> </w:t>
+      </w:r>
+      <w:proofErr w:type="spellStart"/>
+      <w:r>
+        <w:t>lists</w:t>
+      </w:r>
+      <w:proofErr w:type="spellEnd"/>
+      <w:r>
+        <w:t xml:space="preserve"> son </w:t>
+      </w:r>
+      <w:proofErr w:type="spellStart"/>
+      <w:r>
+        <w:t>linked</w:t>
+      </w:r>
+      <w:proofErr w:type="spellEnd"/>
+      <w:r>
+        <w:t xml:space="preserve"> </w:t>
+      </w:r>
+      <w:proofErr w:type="spellStart"/>
+      <w:r>
+        <w:t>list</w:t>
+      </w:r>
+      <w:proofErr w:type="spellEnd"/>
+      <w:r>
+        <w:t xml:space="preserve"> donde los nodos tienen una propiedad más que es un puntero que apunta al nodo anterior.</w:t>
+      </w:r>
+    </w:p>
+    <w:p>
+      <w:r>
+        <w:rPr>
+          <w:noProof/>
+          <w:lang w:eastAsia="es-ES"/>
+        </w:rPr>
+        <w:drawing>
+          <wp:inline distT="0" distB="0" distL="0" distR="0" wp14:anchorId="5F7A796C" wp14:editId="154BC3E7">
+            <wp:extent cx="5400040" cy="2440305"/>
+            <wp:effectExtent l="0" t="0" r="0" b="0"/>
+            <wp:docPr id="9" name="Imagen 9"/>
+            <wp:cNvGraphicFramePr>
+              <a:graphicFrameLocks xmlns:a="http://schemas.openxmlformats.org/drawingml/2006/main" noChangeAspect="1"/>
+            </wp:cNvGraphicFramePr>
+            <a:graphic xmlns:a="http://schemas.openxmlformats.org/drawingml/2006/main">
+              <a:graphicData uri="http://schemas.openxmlformats.org/drawingml/2006/picture">
+                <pic:pic xmlns:pic="http://schemas.openxmlformats.org/drawingml/2006/picture">
+                  <pic:nvPicPr>
+                    <pic:cNvPr id="1" name=""/>
+                    <pic:cNvPicPr/>
+                  </pic:nvPicPr>
+                  <pic:blipFill>
+                    <a:blip r:embed="rId13"/>
+                    <a:stretch>
+                      <a:fillRect/>
+                    </a:stretch>
+                  </pic:blipFill>
+                  <pic:spPr>
+                    <a:xfrm>
+                      <a:off x="0" y="0"/>
+                      <a:ext cx="5400040" cy="2440305"/>
+                    </a:xfrm>
+                    <a:prstGeom prst="rect">
+                      <a:avLst/>
+                    </a:prstGeom>
+                  </pic:spPr>
+                </pic:pic>
+              </a:graphicData>
+            </a:graphic>
+          </wp:inline>
+        </w:drawing>
+      </w:r>
+    </w:p>
+    <w:p>
+      <w:r>
+        <w:t>Esto nos permite recorrer la</w:t>
+      </w:r>
       <w:bookmarkStart w:id="0" w:name="_GoBack"/>
       <w:bookmarkEnd w:id="0"/>
-    </w:p>
+      <w:r>
+        <w:t xml:space="preserve"> lista hacía atrás.</w:t>
+      </w:r>
+    </w:p>
+    <w:p/>
     <w:p/>
     <w:sectPr>
       <w:pgSz w:w="11906" w:h="16838"/>

</xml_diff>

<commit_message>
Started stashes and queues section, done an exercise of implementing a stack
</commit_message>
<xml_diff>
--- a/Estructuras de datos y algoritmos.docx
+++ b/Estructuras de datos y algoritmos.docx
@@ -1741,12 +1741,92 @@
     </w:p>
     <w:p>
       <w:r>
-        <w:t>Esto nos permite recorrer la</w:t>
+        <w:t>Esto nos permite recorrer la lista hacía atrás.</w:t>
+      </w:r>
+    </w:p>
+    <w:p>
+      <w:pPr>
+        <w:pStyle w:val="Ttulo4"/>
+      </w:pPr>
+      <w:proofErr w:type="spellStart"/>
+      <w:r>
+        <w:t>Review</w:t>
+      </w:r>
+      <w:proofErr w:type="spellEnd"/>
+    </w:p>
+    <w:p>
+      <w:r>
+        <w:t>Pros:</w:t>
+      </w:r>
+    </w:p>
+    <w:p>
+      <w:pPr>
+        <w:pStyle w:val="Prrafodelista"/>
+        <w:numPr>
+          <w:ilvl w:val="0"/>
+          <w:numId w:val="3"/>
+        </w:numPr>
+      </w:pPr>
+      <w:r>
+        <w:t>Inserción y eliminación rápida</w:t>
+      </w:r>
+    </w:p>
+    <w:p>
+      <w:pPr>
+        <w:pStyle w:val="Prrafodelista"/>
+        <w:numPr>
+          <w:ilvl w:val="0"/>
+          <w:numId w:val="3"/>
+        </w:numPr>
+      </w:pPr>
+      <w:r>
+        <w:t>Ordenadas</w:t>
+      </w:r>
+    </w:p>
+    <w:p>
+      <w:pPr>
+        <w:pStyle w:val="Prrafodelista"/>
+        <w:numPr>
+          <w:ilvl w:val="0"/>
+          <w:numId w:val="3"/>
+        </w:numPr>
+      </w:pPr>
+      <w:r>
+        <w:t>Tamaño flexible</w:t>
+      </w:r>
+    </w:p>
+    <w:p>
+      <w:r>
+        <w:t>Contras:</w:t>
+      </w:r>
+    </w:p>
+    <w:p>
+      <w:pPr>
+        <w:pStyle w:val="Prrafodelista"/>
+        <w:numPr>
+          <w:ilvl w:val="0"/>
+          <w:numId w:val="3"/>
+        </w:numPr>
+      </w:pPr>
+      <w:r>
+        <w:t>Búsqueda</w:t>
       </w:r>
       <w:bookmarkStart w:id="0" w:name="_GoBack"/>
       <w:bookmarkEnd w:id="0"/>
       <w:r>
-        <w:t xml:space="preserve"> lista hacía atrás.</w:t>
+        <w:t xml:space="preserve"> lenta</w:t>
+      </w:r>
+    </w:p>
+    <w:p>
+      <w:pPr>
+        <w:pStyle w:val="Prrafodelista"/>
+        <w:numPr>
+          <w:ilvl w:val="0"/>
+          <w:numId w:val="3"/>
+        </w:numPr>
+      </w:pPr>
+      <w:r>
+        <w:t>Más memoria</w:t>
       </w:r>
     </w:p>
     <w:p/>

</xml_diff>

<commit_message>
Finished stacks + queues section
</commit_message>
<xml_diff>
--- a/Estructuras de datos y algoritmos.docx
+++ b/Estructuras de datos y algoritmos.docx
@@ -1809,12 +1809,7 @@
         </w:numPr>
       </w:pPr>
       <w:r>
-        <w:t>Búsqueda</w:t>
-      </w:r>
-      <w:bookmarkStart w:id="0" w:name="_GoBack"/>
-      <w:bookmarkEnd w:id="0"/>
-      <w:r>
-        <w:t xml:space="preserve"> lenta</w:t>
+        <w:t>Búsqueda lenta</w:t>
       </w:r>
     </w:p>
     <w:p>
@@ -1829,7 +1824,522 @@
         <w:t>Más memoria</w:t>
       </w:r>
     </w:p>
+    <w:p>
+      <w:pPr>
+        <w:pStyle w:val="Ttulo3"/>
+      </w:pPr>
+      <w:proofErr w:type="spellStart"/>
+      <w:r>
+        <w:t>Stacks</w:t>
+      </w:r>
+      <w:proofErr w:type="spellEnd"/>
+    </w:p>
+    <w:p>
+      <w:r>
+        <w:t xml:space="preserve">Es </w:t>
+      </w:r>
+      <w:r>
+        <w:rPr>
+          <w:noProof/>
+          <w:lang w:eastAsia="es-ES"/>
+        </w:rPr>
+        <w:drawing>
+          <wp:anchor distT="0" distB="0" distL="114300" distR="114300" simplePos="0" relativeHeight="251659264" behindDoc="0" locked="0" layoutInCell="1" allowOverlap="1" wp14:anchorId="5DEEDC85" wp14:editId="2F8EC324">
+            <wp:simplePos x="0" y="0"/>
+            <wp:positionH relativeFrom="column">
+              <wp:posOffset>1697499</wp:posOffset>
+            </wp:positionH>
+            <wp:positionV relativeFrom="paragraph">
+              <wp:posOffset>388452</wp:posOffset>
+            </wp:positionV>
+            <wp:extent cx="1800225" cy="1047750"/>
+            <wp:effectExtent l="0" t="0" r="9525" b="0"/>
+            <wp:wrapTopAndBottom/>
+            <wp:docPr id="10" name="Imagen 10"/>
+            <wp:cNvGraphicFramePr>
+              <a:graphicFrameLocks xmlns:a="http://schemas.openxmlformats.org/drawingml/2006/main" noChangeAspect="1"/>
+            </wp:cNvGraphicFramePr>
+            <a:graphic xmlns:a="http://schemas.openxmlformats.org/drawingml/2006/main">
+              <a:graphicData uri="http://schemas.openxmlformats.org/drawingml/2006/picture">
+                <pic:pic xmlns:pic="http://schemas.openxmlformats.org/drawingml/2006/picture">
+                  <pic:nvPicPr>
+                    <pic:cNvPr id="1" name=""/>
+                    <pic:cNvPicPr/>
+                  </pic:nvPicPr>
+                  <pic:blipFill>
+                    <a:blip r:embed="rId14">
+                      <a:extLst>
+                        <a:ext uri="{28A0092B-C50C-407E-A947-70E740481C1C}">
+                          <a14:useLocalDpi xmlns:a14="http://schemas.microsoft.com/office/drawing/2010/main" val="0"/>
+                        </a:ext>
+                      </a:extLst>
+                    </a:blip>
+                    <a:stretch>
+                      <a:fillRect/>
+                    </a:stretch>
+                  </pic:blipFill>
+                  <pic:spPr>
+                    <a:xfrm>
+                      <a:off x="0" y="0"/>
+                      <a:ext cx="1800225" cy="1047750"/>
+                    </a:xfrm>
+                    <a:prstGeom prst="rect">
+                      <a:avLst/>
+                    </a:prstGeom>
+                  </pic:spPr>
+                </pic:pic>
+              </a:graphicData>
+            </a:graphic>
+          </wp:anchor>
+        </w:drawing>
+      </w:r>
+      <w:r>
+        <w:t xml:space="preserve">Puedes pensar en los elementos de los </w:t>
+      </w:r>
+      <w:proofErr w:type="spellStart"/>
+      <w:r>
+        <w:t>stack</w:t>
+      </w:r>
+      <w:proofErr w:type="spellEnd"/>
+      <w:r>
+        <w:t xml:space="preserve"> como una “pila de platos”, ya que no tienes acceso a los platos de abajo sin antes sacar al que está arriba de todo.</w:t>
+      </w:r>
+    </w:p>
     <w:p/>
+    <w:p>
+      <w:r>
+        <w:t>Esto es llamado LIFO (</w:t>
+      </w:r>
+      <w:proofErr w:type="spellStart"/>
+      <w:r>
+        <w:t>Last</w:t>
+      </w:r>
+      <w:proofErr w:type="spellEnd"/>
+      <w:r>
+        <w:t xml:space="preserve"> In </w:t>
+      </w:r>
+      <w:proofErr w:type="spellStart"/>
+      <w:r>
+        <w:t>First</w:t>
+      </w:r>
+      <w:proofErr w:type="spellEnd"/>
+      <w:r>
+        <w:t xml:space="preserve"> </w:t>
+      </w:r>
+      <w:proofErr w:type="spellStart"/>
+      <w:r>
+        <w:t>Out</w:t>
+      </w:r>
+      <w:proofErr w:type="spellEnd"/>
+      <w:r>
+        <w:t>), que significa que el último en entrar es el primero en salir.</w:t>
+      </w:r>
+    </w:p>
+    <w:p>
+      <w:r>
+        <w:t>Los métodos que utiliza y sus Big O son los siguientes:</w:t>
+      </w:r>
+    </w:p>
+    <w:p>
+      <w:pPr>
+        <w:pStyle w:val="Prrafodelista"/>
+        <w:numPr>
+          <w:ilvl w:val="0"/>
+          <w:numId w:val="3"/>
+        </w:numPr>
+      </w:pPr>
+      <w:proofErr w:type="spellStart"/>
+      <w:r>
+        <w:t>Lookup</w:t>
+      </w:r>
+      <w:proofErr w:type="spellEnd"/>
+      <w:r>
+        <w:t>: O(n)</w:t>
+      </w:r>
+      <w:r>
+        <w:tab/>
+      </w:r>
+    </w:p>
+    <w:p>
+      <w:pPr>
+        <w:pStyle w:val="Prrafodelista"/>
+        <w:numPr>
+          <w:ilvl w:val="0"/>
+          <w:numId w:val="3"/>
+        </w:numPr>
+      </w:pPr>
+      <w:proofErr w:type="spellStart"/>
+      <w:r>
+        <w:t>Push</w:t>
+      </w:r>
+      <w:proofErr w:type="spellEnd"/>
+      <w:r>
+        <w:t xml:space="preserve"> (Agregar un elemento): </w:t>
+      </w:r>
+      <w:proofErr w:type="gramStart"/>
+      <w:r>
+        <w:t>O(</w:t>
+      </w:r>
+      <w:proofErr w:type="gramEnd"/>
+      <w:r>
+        <w:t>1)</w:t>
+      </w:r>
+    </w:p>
+    <w:p>
+      <w:pPr>
+        <w:pStyle w:val="Prrafodelista"/>
+        <w:numPr>
+          <w:ilvl w:val="0"/>
+          <w:numId w:val="3"/>
+        </w:numPr>
+      </w:pPr>
+      <w:r>
+        <w:t>P</w:t>
+      </w:r>
+      <w:r>
+        <w:t xml:space="preserve">op (Sacar el último elemento): </w:t>
+      </w:r>
+      <w:proofErr w:type="gramStart"/>
+      <w:r>
+        <w:t>O(</w:t>
+      </w:r>
+      <w:proofErr w:type="gramEnd"/>
+      <w:r>
+        <w:t>1)</w:t>
+      </w:r>
+      <w:r>
+        <w:tab/>
+      </w:r>
+    </w:p>
+    <w:p>
+      <w:pPr>
+        <w:pStyle w:val="Prrafodelista"/>
+        <w:numPr>
+          <w:ilvl w:val="0"/>
+          <w:numId w:val="3"/>
+        </w:numPr>
+      </w:pPr>
+      <w:proofErr w:type="spellStart"/>
+      <w:r>
+        <w:t>Peek</w:t>
+      </w:r>
+      <w:proofErr w:type="spellEnd"/>
+      <w:r>
+        <w:t xml:space="preserve"> (Obtener el último elemento): </w:t>
+      </w:r>
+      <w:proofErr w:type="gramStart"/>
+      <w:r>
+        <w:t>O(</w:t>
+      </w:r>
+      <w:proofErr w:type="gramEnd"/>
+      <w:r>
+        <w:t>1)</w:t>
+      </w:r>
+    </w:p>
+    <w:p>
+      <w:pPr>
+        <w:pStyle w:val="Ttulo3"/>
+      </w:pPr>
+    </w:p>
+    <w:p>
+      <w:pPr>
+        <w:pStyle w:val="Ttulo3"/>
+      </w:pPr>
+      <w:proofErr w:type="spellStart"/>
+      <w:r>
+        <w:t>Queues</w:t>
+      </w:r>
+      <w:proofErr w:type="spellEnd"/>
+    </w:p>
+    <w:p>
+      <w:r>
+        <w:t xml:space="preserve">Se pueden pensar en los elementos de las </w:t>
+      </w:r>
+      <w:proofErr w:type="spellStart"/>
+      <w:r>
+        <w:t>queues</w:t>
+      </w:r>
+      <w:proofErr w:type="spellEnd"/>
+      <w:r>
+        <w:t xml:space="preserve"> como “colas de gente”.</w:t>
+      </w:r>
+    </w:p>
+    <w:p>
+      <w:r>
+        <w:rPr>
+          <w:noProof/>
+          <w:lang w:eastAsia="es-ES"/>
+        </w:rPr>
+        <w:drawing>
+          <wp:anchor distT="0" distB="0" distL="114300" distR="114300" simplePos="0" relativeHeight="251658240" behindDoc="0" locked="0" layoutInCell="1" allowOverlap="1" wp14:anchorId="7B178202" wp14:editId="4FE39371">
+            <wp:simplePos x="0" y="0"/>
+            <wp:positionH relativeFrom="margin">
+              <wp:align>center</wp:align>
+            </wp:positionH>
+            <wp:positionV relativeFrom="paragraph">
+              <wp:posOffset>9525</wp:posOffset>
+            </wp:positionV>
+            <wp:extent cx="3467100" cy="2171700"/>
+            <wp:effectExtent l="0" t="0" r="0" b="0"/>
+            <wp:wrapTopAndBottom/>
+            <wp:docPr id="11" name="Imagen 11"/>
+            <wp:cNvGraphicFramePr>
+              <a:graphicFrameLocks xmlns:a="http://schemas.openxmlformats.org/drawingml/2006/main" noChangeAspect="1"/>
+            </wp:cNvGraphicFramePr>
+            <a:graphic xmlns:a="http://schemas.openxmlformats.org/drawingml/2006/main">
+              <a:graphicData uri="http://schemas.openxmlformats.org/drawingml/2006/picture">
+                <pic:pic xmlns:pic="http://schemas.openxmlformats.org/drawingml/2006/picture">
+                  <pic:nvPicPr>
+                    <pic:cNvPr id="1" name=""/>
+                    <pic:cNvPicPr/>
+                  </pic:nvPicPr>
+                  <pic:blipFill>
+                    <a:blip r:embed="rId15">
+                      <a:extLst>
+                        <a:ext uri="{28A0092B-C50C-407E-A947-70E740481C1C}">
+                          <a14:useLocalDpi xmlns:a14="http://schemas.microsoft.com/office/drawing/2010/main" val="0"/>
+                        </a:ext>
+                      </a:extLst>
+                    </a:blip>
+                    <a:stretch>
+                      <a:fillRect/>
+                    </a:stretch>
+                  </pic:blipFill>
+                  <pic:spPr>
+                    <a:xfrm>
+                      <a:off x="0" y="0"/>
+                      <a:ext cx="3467100" cy="2171700"/>
+                    </a:xfrm>
+                    <a:prstGeom prst="rect">
+                      <a:avLst/>
+                    </a:prstGeom>
+                  </pic:spPr>
+                </pic:pic>
+              </a:graphicData>
+            </a:graphic>
+          </wp:anchor>
+        </w:drawing>
+      </w:r>
+      <w:r>
+        <w:t>Esto es llamado FIFO (</w:t>
+      </w:r>
+      <w:proofErr w:type="spellStart"/>
+      <w:r>
+        <w:t>First</w:t>
+      </w:r>
+      <w:proofErr w:type="spellEnd"/>
+      <w:r>
+        <w:t xml:space="preserve"> In </w:t>
+      </w:r>
+      <w:proofErr w:type="spellStart"/>
+      <w:r>
+        <w:t>First</w:t>
+      </w:r>
+      <w:proofErr w:type="spellEnd"/>
+      <w:r>
+        <w:t xml:space="preserve"> </w:t>
+      </w:r>
+      <w:proofErr w:type="spellStart"/>
+      <w:r>
+        <w:t>Out</w:t>
+      </w:r>
+      <w:proofErr w:type="spellEnd"/>
+      <w:r>
+        <w:t>), que significa que el primero en entrar es el primero en salir.</w:t>
+      </w:r>
+    </w:p>
+    <w:p>
+      <w:r>
+        <w:t>Los métodos que utiliza y sus Big O son los siguientes:</w:t>
+      </w:r>
+    </w:p>
+    <w:p>
+      <w:pPr>
+        <w:pStyle w:val="Prrafodelista"/>
+        <w:numPr>
+          <w:ilvl w:val="0"/>
+          <w:numId w:val="3"/>
+        </w:numPr>
+      </w:pPr>
+      <w:proofErr w:type="spellStart"/>
+      <w:r>
+        <w:t>Lookup</w:t>
+      </w:r>
+      <w:proofErr w:type="spellEnd"/>
+      <w:r>
+        <w:t>: O(n)</w:t>
+      </w:r>
+      <w:r>
+        <w:tab/>
+        <w:t xml:space="preserve">- </w:t>
+      </w:r>
+      <w:proofErr w:type="spellStart"/>
+      <w:r>
+        <w:t>Dequeue</w:t>
+      </w:r>
+      <w:proofErr w:type="spellEnd"/>
+      <w:r>
+        <w:t xml:space="preserve"> (Quitar el siguiente elemento de la lista): </w:t>
+      </w:r>
+      <w:proofErr w:type="gramStart"/>
+      <w:r>
+        <w:t>O(</w:t>
+      </w:r>
+      <w:proofErr w:type="gramEnd"/>
+      <w:r>
+        <w:t>1)</w:t>
+      </w:r>
+    </w:p>
+    <w:p>
+      <w:pPr>
+        <w:pStyle w:val="Prrafodelista"/>
+        <w:numPr>
+          <w:ilvl w:val="0"/>
+          <w:numId w:val="3"/>
+        </w:numPr>
+      </w:pPr>
+      <w:r>
+        <w:t xml:space="preserve"> </w:t>
+      </w:r>
+      <w:proofErr w:type="spellStart"/>
+      <w:r>
+        <w:t>Enqueue</w:t>
+      </w:r>
+      <w:proofErr w:type="spellEnd"/>
+      <w:r>
+        <w:t xml:space="preserve"> (Agregar un elemento): </w:t>
+      </w:r>
+      <w:proofErr w:type="gramStart"/>
+      <w:r>
+        <w:t>O(</w:t>
+      </w:r>
+      <w:proofErr w:type="gramEnd"/>
+      <w:r>
+        <w:t>1)</w:t>
+      </w:r>
+      <w:r>
+        <w:tab/>
+        <w:t xml:space="preserve">- </w:t>
+      </w:r>
+      <w:proofErr w:type="spellStart"/>
+      <w:r>
+        <w:t>Peek</w:t>
+      </w:r>
+      <w:proofErr w:type="spellEnd"/>
+      <w:r>
+        <w:t>: O(1)</w:t>
+      </w:r>
+    </w:p>
+    <w:p>
+      <w:pPr>
+        <w:pStyle w:val="Ttulo3"/>
+      </w:pPr>
+      <w:proofErr w:type="spellStart"/>
+      <w:r>
+        <w:t>Stacks</w:t>
+      </w:r>
+      <w:proofErr w:type="spellEnd"/>
+      <w:r>
+        <w:t xml:space="preserve"> y </w:t>
+      </w:r>
+      <w:proofErr w:type="spellStart"/>
+      <w:r>
+        <w:t>Queues</w:t>
+      </w:r>
+      <w:proofErr w:type="spellEnd"/>
+    </w:p>
+    <w:p>
+      <w:r>
+        <w:t xml:space="preserve">Ambas son </w:t>
+      </w:r>
+      <w:r>
+        <w:t>estructura</w:t>
+      </w:r>
+      <w:r>
+        <w:t>s</w:t>
+      </w:r>
+      <w:r>
+        <w:t xml:space="preserve"> de datos linear. Eso significa que nos permite ir a través de los elementos de la estructura de datos secuencialmente uno por uno.</w:t>
+      </w:r>
+    </w:p>
+    <w:p>
+      <w:pPr>
+        <w:pStyle w:val="Ttulo4"/>
+      </w:pPr>
+      <w:proofErr w:type="spellStart"/>
+      <w:r>
+        <w:t>Review</w:t>
+      </w:r>
+      <w:proofErr w:type="spellEnd"/>
+    </w:p>
+    <w:p>
+      <w:r>
+        <w:t>Pros:</w:t>
+      </w:r>
+    </w:p>
+    <w:p>
+      <w:pPr>
+        <w:pStyle w:val="Prrafodelista"/>
+        <w:numPr>
+          <w:ilvl w:val="0"/>
+          <w:numId w:val="3"/>
+        </w:numPr>
+      </w:pPr>
+      <w:r>
+        <w:t>Operaciones rápidas</w:t>
+      </w:r>
+    </w:p>
+    <w:p>
+      <w:pPr>
+        <w:pStyle w:val="Prrafodelista"/>
+        <w:numPr>
+          <w:ilvl w:val="0"/>
+          <w:numId w:val="3"/>
+        </w:numPr>
+      </w:pPr>
+      <w:r>
+        <w:t xml:space="preserve">Funciones </w:t>
+      </w:r>
+      <w:proofErr w:type="spellStart"/>
+      <w:r>
+        <w:t>peek</w:t>
+      </w:r>
+      <w:proofErr w:type="spellEnd"/>
+      <w:r>
+        <w:t xml:space="preserve"> rápidas</w:t>
+      </w:r>
+    </w:p>
+    <w:p>
+      <w:pPr>
+        <w:pStyle w:val="Prrafodelista"/>
+        <w:numPr>
+          <w:ilvl w:val="0"/>
+          <w:numId w:val="3"/>
+        </w:numPr>
+      </w:pPr>
+      <w:r>
+        <w:t>Ordenadas</w:t>
+      </w:r>
+    </w:p>
+    <w:p>
+      <w:r>
+        <w:t>Contras:</w:t>
+      </w:r>
+    </w:p>
+    <w:p>
+      <w:pPr>
+        <w:pStyle w:val="Prrafodelista"/>
+        <w:numPr>
+          <w:ilvl w:val="0"/>
+          <w:numId w:val="3"/>
+        </w:numPr>
+      </w:pPr>
+      <w:r>
+        <w:t>Búsqueda lenta</w:t>
+      </w:r>
+      <w:bookmarkStart w:id="0" w:name="_GoBack"/>
+      <w:bookmarkEnd w:id="0"/>
+    </w:p>
     <w:p/>
     <w:sectPr>
       <w:pgSz w:w="11906" w:h="16838"/>

</xml_diff>

<commit_message>
started an exercise about implementing a Binary Search Tree
</commit_message>
<xml_diff>
--- a/Estructuras de datos y algoritmos.docx
+++ b/Estructuras de datos y algoritmos.docx
@@ -576,12 +576,34 @@
         <w:t>) es un bucle anidado por cada entrada que recibe.</w:t>
       </w:r>
     </w:p>
+    <w:p/>
+    <w:p>
+      <w:pPr>
+        <w:pStyle w:val="Ttulo3"/>
+      </w:pPr>
+      <w:proofErr w:type="gramStart"/>
+      <w:r>
+        <w:lastRenderedPageBreak/>
+        <w:t>O(</w:t>
+      </w:r>
+      <w:proofErr w:type="gramEnd"/>
+      <w:r>
+        <w:t>log n)</w:t>
+      </w:r>
+    </w:p>
+    <w:p>
+      <w:r>
+        <w:t>Es la notación logarítmica.</w:t>
+      </w:r>
+      <w:r>
+        <w:t xml:space="preserve"> Es cuando, en lugar de recorrer cada elemento de una lista (O(n)), se “divide y conquista”.</w:t>
+      </w:r>
+    </w:p>
     <w:p>
       <w:pPr>
         <w:pStyle w:val="Ttulo2"/>
       </w:pPr>
       <w:r>
-        <w:lastRenderedPageBreak/>
         <w:t>Complejidad de espacio</w:t>
       </w:r>
     </w:p>
@@ -705,8 +727,6 @@
         <w:t>.</w:t>
       </w:r>
     </w:p>
-    <w:p/>
-    <w:p/>
     <w:p/>
     <w:p>
       <w:r>
@@ -2250,16 +2270,7 @@
     </w:p>
     <w:p>
       <w:r>
-        <w:t xml:space="preserve">Ambas son </w:t>
-      </w:r>
-      <w:r>
-        <w:t>estructura</w:t>
-      </w:r>
-      <w:r>
-        <w:t>s</w:t>
-      </w:r>
-      <w:r>
-        <w:t xml:space="preserve"> de datos linear. Eso significa que nos permite ir a través de los elementos de la estructura de datos secuencialmente uno por uno.</w:t>
+        <w:t>Ambas son estructuras de datos linear. Eso significa que nos permite ir a través de los elementos de la estructura de datos secuencialmente uno por uno.</w:t>
       </w:r>
     </w:p>
     <w:p>
@@ -2337,10 +2348,1024 @@
       <w:r>
         <w:t>Búsqueda lenta</w:t>
       </w:r>
+    </w:p>
+    <w:p>
+      <w:pPr>
+        <w:pStyle w:val="Ttulo3"/>
+      </w:pPr>
+      <w:proofErr w:type="spellStart"/>
+      <w:r>
+        <w:lastRenderedPageBreak/>
+        <w:t>Trees</w:t>
+      </w:r>
+      <w:proofErr w:type="spellEnd"/>
+    </w:p>
+    <w:p>
+      <w:r>
+        <w:t xml:space="preserve">Son una estructura de datos que tiene una estructura </w:t>
+      </w:r>
+      <w:proofErr w:type="spellStart"/>
+      <w:r>
+        <w:t>jerarquica</w:t>
+      </w:r>
+      <w:proofErr w:type="spellEnd"/>
+      <w:r>
+        <w:t xml:space="preserve">. Esto es diferente a las </w:t>
+      </w:r>
+      <w:proofErr w:type="spellStart"/>
+      <w:r>
+        <w:t>linked</w:t>
+      </w:r>
+      <w:proofErr w:type="spellEnd"/>
+      <w:r>
+        <w:t xml:space="preserve"> </w:t>
+      </w:r>
+      <w:proofErr w:type="spellStart"/>
+      <w:r>
+        <w:t>lists</w:t>
+      </w:r>
+      <w:proofErr w:type="spellEnd"/>
+      <w:r>
+        <w:t xml:space="preserve"> o </w:t>
+      </w:r>
+      <w:proofErr w:type="spellStart"/>
+      <w:r>
+        <w:t>arrays</w:t>
+      </w:r>
+      <w:proofErr w:type="spellEnd"/>
+      <w:r>
+        <w:t xml:space="preserve"> que tienen una estructura linear</w:t>
+      </w:r>
+      <w:r>
+        <w:br/>
+      </w:r>
+      <w:r>
+        <w:rPr>
+          <w:noProof/>
+          <w:lang w:eastAsia="es-ES"/>
+        </w:rPr>
+        <w:drawing>
+          <wp:inline distT="0" distB="0" distL="0" distR="0" wp14:anchorId="2A4E5F51" wp14:editId="79B818D5">
+            <wp:extent cx="5400040" cy="2585720"/>
+            <wp:effectExtent l="0" t="0" r="0" b="5080"/>
+            <wp:docPr id="13" name="Imagen 13"/>
+            <wp:cNvGraphicFramePr>
+              <a:graphicFrameLocks xmlns:a="http://schemas.openxmlformats.org/drawingml/2006/main" noChangeAspect="1"/>
+            </wp:cNvGraphicFramePr>
+            <a:graphic xmlns:a="http://schemas.openxmlformats.org/drawingml/2006/main">
+              <a:graphicData uri="http://schemas.openxmlformats.org/drawingml/2006/picture">
+                <pic:pic xmlns:pic="http://schemas.openxmlformats.org/drawingml/2006/picture">
+                  <pic:nvPicPr>
+                    <pic:cNvPr id="1" name=""/>
+                    <pic:cNvPicPr/>
+                  </pic:nvPicPr>
+                  <pic:blipFill>
+                    <a:blip r:embed="rId16"/>
+                    <a:stretch>
+                      <a:fillRect/>
+                    </a:stretch>
+                  </pic:blipFill>
+                  <pic:spPr>
+                    <a:xfrm>
+                      <a:off x="0" y="0"/>
+                      <a:ext cx="5400040" cy="2585720"/>
+                    </a:xfrm>
+                    <a:prstGeom prst="rect">
+                      <a:avLst/>
+                    </a:prstGeom>
+                  </pic:spPr>
+                </pic:pic>
+              </a:graphicData>
+            </a:graphic>
+          </wp:inline>
+        </w:drawing>
+      </w:r>
+    </w:p>
+    <w:p>
+      <w:pPr>
+        <w:pStyle w:val="Ttulo4"/>
+      </w:pPr>
+      <w:proofErr w:type="spellStart"/>
+      <w:r>
+        <w:t>Binary</w:t>
+      </w:r>
+      <w:proofErr w:type="spellEnd"/>
+      <w:r>
+        <w:t xml:space="preserve"> </w:t>
+      </w:r>
+      <w:proofErr w:type="spellStart"/>
+      <w:r>
+        <w:t>Trees</w:t>
+      </w:r>
+      <w:proofErr w:type="spellEnd"/>
+    </w:p>
+    <w:p>
+      <w:r>
+        <w:t>Un árbol binario, cada nodo puede tener 0, 1 o 2 nodos hijos y solo 1 padre.</w:t>
+      </w:r>
+    </w:p>
+    <w:p>
+      <w:r>
+        <w:t>Por ejemplo:</w:t>
+      </w:r>
+    </w:p>
+    <w:p>
+      <w:r>
+        <w:t>Este es un árbol binario</w:t>
+      </w:r>
+      <w:r>
+        <w:tab/>
+      </w:r>
+      <w:r>
+        <w:tab/>
+      </w:r>
+      <w:r>
+        <w:tab/>
+      </w:r>
+      <w:r>
+        <w:tab/>
+        <w:t>Este NO es un árbol binario</w:t>
+      </w:r>
+    </w:p>
+    <w:p>
+      <w:pPr>
+        <w:pStyle w:val="Ttulo4"/>
+      </w:pPr>
+      <w:r>
+        <w:rPr>
+          <w:noProof/>
+          <w:lang w:eastAsia="es-ES"/>
+        </w:rPr>
+        <w:drawing>
+          <wp:anchor distT="0" distB="0" distL="114300" distR="114300" simplePos="0" relativeHeight="251661312" behindDoc="0" locked="0" layoutInCell="1" allowOverlap="1" wp14:anchorId="38B9DCEC" wp14:editId="4D5D2466">
+            <wp:simplePos x="0" y="0"/>
+            <wp:positionH relativeFrom="margin">
+              <wp:align>left</wp:align>
+            </wp:positionH>
+            <wp:positionV relativeFrom="paragraph">
+              <wp:posOffset>8866</wp:posOffset>
+            </wp:positionV>
+            <wp:extent cx="2234241" cy="1680410"/>
+            <wp:effectExtent l="0" t="0" r="0" b="0"/>
+            <wp:wrapSquare wrapText="bothSides"/>
+            <wp:docPr id="14" name="Imagen 14"/>
+            <wp:cNvGraphicFramePr>
+              <a:graphicFrameLocks xmlns:a="http://schemas.openxmlformats.org/drawingml/2006/main" noChangeAspect="1"/>
+            </wp:cNvGraphicFramePr>
+            <a:graphic xmlns:a="http://schemas.openxmlformats.org/drawingml/2006/main">
+              <a:graphicData uri="http://schemas.openxmlformats.org/drawingml/2006/picture">
+                <pic:pic xmlns:pic="http://schemas.openxmlformats.org/drawingml/2006/picture">
+                  <pic:nvPicPr>
+                    <pic:cNvPr id="1" name=""/>
+                    <pic:cNvPicPr/>
+                  </pic:nvPicPr>
+                  <pic:blipFill>
+                    <a:blip r:embed="rId17" cstate="print">
+                      <a:extLst>
+                        <a:ext uri="{28A0092B-C50C-407E-A947-70E740481C1C}">
+                          <a14:useLocalDpi xmlns:a14="http://schemas.microsoft.com/office/drawing/2010/main" val="0"/>
+                        </a:ext>
+                      </a:extLst>
+                    </a:blip>
+                    <a:stretch>
+                      <a:fillRect/>
+                    </a:stretch>
+                  </pic:blipFill>
+                  <pic:spPr>
+                    <a:xfrm>
+                      <a:off x="0" y="0"/>
+                      <a:ext cx="2234241" cy="1680410"/>
+                    </a:xfrm>
+                    <a:prstGeom prst="rect">
+                      <a:avLst/>
+                    </a:prstGeom>
+                  </pic:spPr>
+                </pic:pic>
+              </a:graphicData>
+            </a:graphic>
+          </wp:anchor>
+        </w:drawing>
+      </w:r>
+      <w:r>
+        <w:rPr>
+          <w:noProof/>
+          <w:lang w:eastAsia="es-ES"/>
+        </w:rPr>
+        <w:drawing>
+          <wp:anchor distT="0" distB="0" distL="114300" distR="114300" simplePos="0" relativeHeight="251660288" behindDoc="0" locked="0" layoutInCell="1" allowOverlap="1" wp14:anchorId="52A1C627" wp14:editId="233BAD92">
+            <wp:simplePos x="0" y="0"/>
+            <wp:positionH relativeFrom="column">
+              <wp:posOffset>2698115</wp:posOffset>
+            </wp:positionH>
+            <wp:positionV relativeFrom="paragraph">
+              <wp:posOffset>12065</wp:posOffset>
+            </wp:positionV>
+            <wp:extent cx="2216785" cy="1703070"/>
+            <wp:effectExtent l="0" t="0" r="0" b="0"/>
+            <wp:wrapSquare wrapText="bothSides"/>
+            <wp:docPr id="15" name="Imagen 15"/>
+            <wp:cNvGraphicFramePr>
+              <a:graphicFrameLocks xmlns:a="http://schemas.openxmlformats.org/drawingml/2006/main" noChangeAspect="1"/>
+            </wp:cNvGraphicFramePr>
+            <a:graphic xmlns:a="http://schemas.openxmlformats.org/drawingml/2006/main">
+              <a:graphicData uri="http://schemas.openxmlformats.org/drawingml/2006/picture">
+                <pic:pic xmlns:pic="http://schemas.openxmlformats.org/drawingml/2006/picture">
+                  <pic:nvPicPr>
+                    <pic:cNvPr id="1" name=""/>
+                    <pic:cNvPicPr/>
+                  </pic:nvPicPr>
+                  <pic:blipFill>
+                    <a:blip r:embed="rId18" cstate="print">
+                      <a:extLst>
+                        <a:ext uri="{28A0092B-C50C-407E-A947-70E740481C1C}">
+                          <a14:useLocalDpi xmlns:a14="http://schemas.microsoft.com/office/drawing/2010/main" val="0"/>
+                        </a:ext>
+                      </a:extLst>
+                    </a:blip>
+                    <a:stretch>
+                      <a:fillRect/>
+                    </a:stretch>
+                  </pic:blipFill>
+                  <pic:spPr>
+                    <a:xfrm>
+                      <a:off x="0" y="0"/>
+                      <a:ext cx="2216785" cy="1703070"/>
+                    </a:xfrm>
+                    <a:prstGeom prst="rect">
+                      <a:avLst/>
+                    </a:prstGeom>
+                  </pic:spPr>
+                </pic:pic>
+              </a:graphicData>
+            </a:graphic>
+            <wp14:sizeRelH relativeFrom="margin">
+              <wp14:pctWidth>0</wp14:pctWidth>
+            </wp14:sizeRelH>
+            <wp14:sizeRelV relativeFrom="margin">
+              <wp14:pctHeight>0</wp14:pctHeight>
+            </wp14:sizeRelV>
+          </wp:anchor>
+        </w:drawing>
+      </w:r>
+      <w:r>
+        <w:br/>
+      </w:r>
+      <w:r>
+        <w:br/>
+      </w:r>
+      <w:r>
+        <w:br/>
+      </w:r>
+      <w:r>
+        <w:br/>
+      </w:r>
+      <w:r>
+        <w:br/>
+      </w:r>
+      <w:r>
+        <w:br/>
+      </w:r>
+      <w:r>
+        <w:br/>
+      </w:r>
+      <w:r>
+        <w:br/>
+      </w:r>
+      <w:r>
+        <w:br/>
+      </w:r>
+      <w:r>
+        <w:br/>
+      </w:r>
+      <w:r>
+        <w:br/>
+      </w:r>
+      <w:r>
+        <w:br/>
+      </w:r>
+      <w:r>
+        <w:br/>
+      </w:r>
+      <w:r>
+        <w:br/>
+      </w:r>
+      <w:r>
+        <w:br/>
+      </w:r>
+      <w:r>
+        <w:br/>
+      </w:r>
+      <w:r>
+        <w:br/>
+      </w:r>
+      <w:r>
+        <w:br/>
+      </w:r>
+      <w:r>
+        <w:br/>
+      </w:r>
+      <w:r>
+        <w:br/>
+        <w:t>Terminología</w:t>
+      </w:r>
+    </w:p>
+    <w:p>
+      <w:pPr>
+        <w:pStyle w:val="Prrafodelista"/>
+        <w:numPr>
+          <w:ilvl w:val="0"/>
+          <w:numId w:val="3"/>
+        </w:numPr>
+      </w:pPr>
+      <w:r>
+        <w:t xml:space="preserve">Perfecto </w:t>
+      </w:r>
+      <w:proofErr w:type="spellStart"/>
+      <w:r>
+        <w:t>binary</w:t>
+      </w:r>
+      <w:proofErr w:type="spellEnd"/>
+      <w:r>
+        <w:t xml:space="preserve"> </w:t>
+      </w:r>
+      <w:proofErr w:type="spellStart"/>
+      <w:r>
+        <w:t>tree</w:t>
+      </w:r>
+      <w:proofErr w:type="spellEnd"/>
+      <w:r>
+        <w:t xml:space="preserve"> (Árbol</w:t>
+      </w:r>
+      <w:r>
+        <w:t xml:space="preserve"> binario perfecto</w:t>
+      </w:r>
+      <w:r>
+        <w:t>)</w:t>
+      </w:r>
+      <w:r>
+        <w:t xml:space="preserve">: Es el árbol </w:t>
+      </w:r>
+      <w:r>
+        <w:t xml:space="preserve">donde cada nodo interno tiene exactamente dos nodos hijos y los </w:t>
+      </w:r>
+      <w:proofErr w:type="spellStart"/>
+      <w:r>
+        <w:t>leaf</w:t>
+      </w:r>
+      <w:proofErr w:type="spellEnd"/>
+      <w:r>
+        <w:t xml:space="preserve"> </w:t>
+      </w:r>
+      <w:proofErr w:type="spellStart"/>
+      <w:r>
+        <w:t>nodes</w:t>
+      </w:r>
+      <w:proofErr w:type="spellEnd"/>
+      <w:r>
+        <w:t xml:space="preserve"> están al mismo nivel</w:t>
+      </w:r>
+      <w:r>
+        <w:rPr>
+          <w:noProof/>
+          <w:lang w:eastAsia="es-ES"/>
+        </w:rPr>
+        <w:drawing>
+          <wp:inline distT="0" distB="0" distL="0" distR="0" wp14:anchorId="6317E6A0" wp14:editId="4680107B">
+            <wp:extent cx="3614468" cy="1927716"/>
+            <wp:effectExtent l="0" t="0" r="5080" b="0"/>
+            <wp:docPr id="16" name="Imagen 16"/>
+            <wp:cNvGraphicFramePr>
+              <a:graphicFrameLocks xmlns:a="http://schemas.openxmlformats.org/drawingml/2006/main" noChangeAspect="1"/>
+            </wp:cNvGraphicFramePr>
+            <a:graphic xmlns:a="http://schemas.openxmlformats.org/drawingml/2006/main">
+              <a:graphicData uri="http://schemas.openxmlformats.org/drawingml/2006/picture">
+                <pic:pic xmlns:pic="http://schemas.openxmlformats.org/drawingml/2006/picture">
+                  <pic:nvPicPr>
+                    <pic:cNvPr id="1" name=""/>
+                    <pic:cNvPicPr/>
+                  </pic:nvPicPr>
+                  <pic:blipFill>
+                    <a:blip r:embed="rId19"/>
+                    <a:stretch>
+                      <a:fillRect/>
+                    </a:stretch>
+                  </pic:blipFill>
+                  <pic:spPr>
+                    <a:xfrm>
+                      <a:off x="0" y="0"/>
+                      <a:ext cx="3618988" cy="1930127"/>
+                    </a:xfrm>
+                    <a:prstGeom prst="rect">
+                      <a:avLst/>
+                    </a:prstGeom>
+                  </pic:spPr>
+                </pic:pic>
+              </a:graphicData>
+            </a:graphic>
+          </wp:inline>
+        </w:drawing>
+      </w:r>
+    </w:p>
+    <w:p>
+      <w:pPr>
+        <w:pStyle w:val="Prrafodelista"/>
+        <w:numPr>
+          <w:ilvl w:val="0"/>
+          <w:numId w:val="3"/>
+        </w:numPr>
+      </w:pPr>
+      <w:r>
+        <w:lastRenderedPageBreak/>
+        <w:t xml:space="preserve">Full </w:t>
+      </w:r>
+      <w:proofErr w:type="spellStart"/>
+      <w:r>
+        <w:t>binary</w:t>
+      </w:r>
+      <w:proofErr w:type="spellEnd"/>
+      <w:r>
+        <w:t xml:space="preserve"> </w:t>
+      </w:r>
+      <w:proofErr w:type="spellStart"/>
+      <w:r>
+        <w:t>tree</w:t>
+      </w:r>
+      <w:proofErr w:type="spellEnd"/>
+      <w:r>
+        <w:t xml:space="preserve"> (Árbol binario lleno): Es cuando un árbol binario tiene o 0 o 2 hijos, pero NUNCA 1. También es llamado </w:t>
+      </w:r>
+      <w:proofErr w:type="spellStart"/>
+      <w:r>
+        <w:t>proper</w:t>
+      </w:r>
+      <w:proofErr w:type="spellEnd"/>
+      <w:r>
+        <w:t xml:space="preserve"> </w:t>
+      </w:r>
+      <w:proofErr w:type="spellStart"/>
+      <w:r>
+        <w:t>binary</w:t>
+      </w:r>
+      <w:proofErr w:type="spellEnd"/>
+      <w:r>
+        <w:t xml:space="preserve"> </w:t>
+      </w:r>
+      <w:proofErr w:type="spellStart"/>
+      <w:r>
+        <w:t>tree</w:t>
+      </w:r>
+      <w:proofErr w:type="spellEnd"/>
+      <w:r>
+        <w:t>.</w:t>
+      </w:r>
+    </w:p>
+    <w:p>
+      <w:pPr>
+        <w:pStyle w:val="Prrafodelista"/>
+      </w:pPr>
+      <w:r>
+        <w:rPr>
+          <w:noProof/>
+          <w:lang w:eastAsia="es-ES"/>
+        </w:rPr>
+        <w:drawing>
+          <wp:inline distT="0" distB="0" distL="0" distR="0">
+            <wp:extent cx="1984375" cy="2665730"/>
+            <wp:effectExtent l="0" t="0" r="0" b="0"/>
+            <wp:docPr id="17" name="Imagen 17" descr="full binary tree"/>
+            <wp:cNvGraphicFramePr>
+              <a:graphicFrameLocks xmlns:a="http://schemas.openxmlformats.org/drawingml/2006/main" noChangeAspect="1"/>
+            </wp:cNvGraphicFramePr>
+            <a:graphic xmlns:a="http://schemas.openxmlformats.org/drawingml/2006/main">
+              <a:graphicData uri="http://schemas.openxmlformats.org/drawingml/2006/picture">
+                <pic:pic xmlns:pic="http://schemas.openxmlformats.org/drawingml/2006/picture">
+                  <pic:nvPicPr>
+                    <pic:cNvPr id="0" name="Picture 1" descr="full binary tree"/>
+                    <pic:cNvPicPr>
+                      <a:picLocks noChangeAspect="1" noChangeArrowheads="1"/>
+                    </pic:cNvPicPr>
+                  </pic:nvPicPr>
+                  <pic:blipFill>
+                    <a:blip r:embed="rId20">
+                      <a:extLst>
+                        <a:ext uri="{28A0092B-C50C-407E-A947-70E740481C1C}">
+                          <a14:useLocalDpi xmlns:a14="http://schemas.microsoft.com/office/drawing/2010/main" val="0"/>
+                        </a:ext>
+                      </a:extLst>
+                    </a:blip>
+                    <a:srcRect/>
+                    <a:stretch>
+                      <a:fillRect/>
+                    </a:stretch>
+                  </pic:blipFill>
+                  <pic:spPr bwMode="auto">
+                    <a:xfrm>
+                      <a:off x="0" y="0"/>
+                      <a:ext cx="1984375" cy="2665730"/>
+                    </a:xfrm>
+                    <a:prstGeom prst="rect">
+                      <a:avLst/>
+                    </a:prstGeom>
+                    <a:noFill/>
+                    <a:ln>
+                      <a:noFill/>
+                    </a:ln>
+                  </pic:spPr>
+                </pic:pic>
+              </a:graphicData>
+            </a:graphic>
+          </wp:inline>
+        </w:drawing>
+      </w:r>
+    </w:p>
+    <w:p>
+      <w:pPr>
+        <w:pStyle w:val="Prrafodelista"/>
+        <w:numPr>
+          <w:ilvl w:val="0"/>
+          <w:numId w:val="3"/>
+        </w:numPr>
+      </w:pPr>
+      <w:proofErr w:type="spellStart"/>
+      <w:r>
+        <w:t>Leaf</w:t>
+      </w:r>
+      <w:proofErr w:type="spellEnd"/>
+      <w:r>
+        <w:t xml:space="preserve"> </w:t>
+      </w:r>
+      <w:proofErr w:type="spellStart"/>
+      <w:r>
+        <w:t>node</w:t>
+      </w:r>
+      <w:proofErr w:type="spellEnd"/>
+      <w:r>
+        <w:t xml:space="preserve"> (Nodo hoja): Son los nodos que no tienen hijos.</w:t>
+      </w:r>
+    </w:p>
+    <w:p>
+      <w:pPr>
+        <w:pStyle w:val="Ttulo4"/>
+      </w:pPr>
+      <w:proofErr w:type="spellStart"/>
+      <w:r>
+        <w:t>Binary</w:t>
+      </w:r>
+      <w:proofErr w:type="spellEnd"/>
+      <w:r>
+        <w:t xml:space="preserve"> </w:t>
+      </w:r>
+      <w:proofErr w:type="spellStart"/>
+      <w:r>
+        <w:t>Search</w:t>
+      </w:r>
+      <w:proofErr w:type="spellEnd"/>
+      <w:r>
+        <w:t xml:space="preserve"> </w:t>
+      </w:r>
+      <w:proofErr w:type="spellStart"/>
+      <w:r>
+        <w:t>Tree</w:t>
+      </w:r>
+      <w:proofErr w:type="spellEnd"/>
+    </w:p>
+    <w:p>
+      <w:r>
+        <w:t>Es una estructura de datos donde los nodos hijos del lado derecho son mayores al nodo padre y los izquierdos son menores.</w:t>
+      </w:r>
+    </w:p>
+    <w:p>
+      <w:r>
+        <w:t>Por ejemplo</w:t>
+      </w:r>
+    </w:p>
+    <w:p>
+      <w:r>
+        <w:rPr>
+          <w:noProof/>
+          <w:lang w:eastAsia="es-ES"/>
+        </w:rPr>
+        <w:drawing>
+          <wp:inline distT="0" distB="0" distL="0" distR="0">
+            <wp:extent cx="1828800" cy="1522403"/>
+            <wp:effectExtent l="0" t="0" r="0" b="1905"/>
+            <wp:docPr id="18" name="Imagen 18" descr="https://upload.wikimedia.org/wikipedia/commons/thumb/d/da/Binary_search_tree.svg/1280px-Binary_search_tree.svg.png"/>
+            <wp:cNvGraphicFramePr>
+              <a:graphicFrameLocks xmlns:a="http://schemas.openxmlformats.org/drawingml/2006/main" noChangeAspect="1"/>
+            </wp:cNvGraphicFramePr>
+            <a:graphic xmlns:a="http://schemas.openxmlformats.org/drawingml/2006/main">
+              <a:graphicData uri="http://schemas.openxmlformats.org/drawingml/2006/picture">
+                <pic:pic xmlns:pic="http://schemas.openxmlformats.org/drawingml/2006/picture">
+                  <pic:nvPicPr>
+                    <pic:cNvPr id="0" name="Picture 3" descr="https://upload.wikimedia.org/wikipedia/commons/thumb/d/da/Binary_search_tree.svg/1280px-Binary_search_tree.svg.png"/>
+                    <pic:cNvPicPr>
+                      <a:picLocks noChangeAspect="1" noChangeArrowheads="1"/>
+                    </pic:cNvPicPr>
+                  </pic:nvPicPr>
+                  <pic:blipFill>
+                    <a:blip r:embed="rId21" cstate="print">
+                      <a:extLst>
+                        <a:ext uri="{28A0092B-C50C-407E-A947-70E740481C1C}">
+                          <a14:useLocalDpi xmlns:a14="http://schemas.microsoft.com/office/drawing/2010/main" val="0"/>
+                        </a:ext>
+                      </a:extLst>
+                    </a:blip>
+                    <a:srcRect/>
+                    <a:stretch>
+                      <a:fillRect/>
+                    </a:stretch>
+                  </pic:blipFill>
+                  <pic:spPr bwMode="auto">
+                    <a:xfrm>
+                      <a:off x="0" y="0"/>
+                      <a:ext cx="1850154" cy="1540180"/>
+                    </a:xfrm>
+                    <a:prstGeom prst="rect">
+                      <a:avLst/>
+                    </a:prstGeom>
+                    <a:noFill/>
+                    <a:ln>
+                      <a:noFill/>
+                    </a:ln>
+                  </pic:spPr>
+                </pic:pic>
+              </a:graphicData>
+            </a:graphic>
+          </wp:inline>
+        </w:drawing>
+      </w:r>
+    </w:p>
+    <w:p>
+      <w:r>
+        <w:t>Los métodos que utiliza y sus Big O son los siguientes:</w:t>
+      </w:r>
+    </w:p>
+    <w:p>
+      <w:pPr>
+        <w:pStyle w:val="Prrafodelista"/>
+        <w:numPr>
+          <w:ilvl w:val="0"/>
+          <w:numId w:val="3"/>
+        </w:numPr>
+      </w:pPr>
+      <w:proofErr w:type="spellStart"/>
+      <w:r>
+        <w:t>Lookup</w:t>
+      </w:r>
+      <w:proofErr w:type="spellEnd"/>
+      <w:r>
+        <w:t xml:space="preserve">: </w:t>
+      </w:r>
+      <w:proofErr w:type="gramStart"/>
+      <w:r>
+        <w:t>O(</w:t>
+      </w:r>
+      <w:proofErr w:type="gramEnd"/>
+      <w:r>
+        <w:t>log N)</w:t>
+      </w:r>
+    </w:p>
+    <w:p>
+      <w:pPr>
+        <w:pStyle w:val="Prrafodelista"/>
+        <w:numPr>
+          <w:ilvl w:val="0"/>
+          <w:numId w:val="3"/>
+        </w:numPr>
+      </w:pPr>
+      <w:proofErr w:type="spellStart"/>
+      <w:r>
+        <w:t>Insert</w:t>
+      </w:r>
+      <w:proofErr w:type="spellEnd"/>
+      <w:r>
+        <w:t xml:space="preserve">: </w:t>
+      </w:r>
+      <w:proofErr w:type="gramStart"/>
+      <w:r>
+        <w:t>O(</w:t>
+      </w:r>
+      <w:proofErr w:type="gramEnd"/>
+      <w:r>
+        <w:t>log N)</w:t>
+      </w:r>
+    </w:p>
+    <w:p>
+      <w:pPr>
+        <w:pStyle w:val="Prrafodelista"/>
+        <w:numPr>
+          <w:ilvl w:val="0"/>
+          <w:numId w:val="3"/>
+        </w:numPr>
+      </w:pPr>
+      <w:proofErr w:type="spellStart"/>
+      <w:r>
+        <w:t>Delete</w:t>
+      </w:r>
+      <w:proofErr w:type="spellEnd"/>
+      <w:r>
+        <w:t xml:space="preserve">: </w:t>
+      </w:r>
+      <w:proofErr w:type="gramStart"/>
+      <w:r>
+        <w:t>O(</w:t>
+      </w:r>
+      <w:proofErr w:type="gramEnd"/>
+      <w:r>
+        <w:t>log N)</w:t>
+      </w:r>
+    </w:p>
+    <w:p>
+      <w:r>
+        <w:t>Otra regla que tiene, es que cada nodo solo puede tener dos hijos.</w:t>
+      </w:r>
+    </w:p>
+    <w:p/>
+    <w:p/>
+    <w:p/>
+    <w:p/>
+    <w:p/>
+    <w:p>
+      <w:pPr>
+        <w:pStyle w:val="Ttulo4"/>
+      </w:pPr>
+      <w:proofErr w:type="spellStart"/>
+      <w:r>
+        <w:lastRenderedPageBreak/>
+        <w:t>Unbalanced</w:t>
+      </w:r>
+      <w:proofErr w:type="spellEnd"/>
+      <w:r>
+        <w:t xml:space="preserve"> </w:t>
+      </w:r>
+      <w:proofErr w:type="spellStart"/>
+      <w:r>
+        <w:t>Binary</w:t>
+      </w:r>
+      <w:proofErr w:type="spellEnd"/>
+      <w:r>
+        <w:t xml:space="preserve"> </w:t>
+      </w:r>
+      <w:proofErr w:type="spellStart"/>
+      <w:r>
+        <w:t>Search</w:t>
+      </w:r>
+      <w:proofErr w:type="spellEnd"/>
+      <w:r>
+        <w:t xml:space="preserve"> </w:t>
+      </w:r>
+      <w:proofErr w:type="spellStart"/>
+      <w:r>
+        <w:t>Tree</w:t>
+      </w:r>
+      <w:proofErr w:type="spellEnd"/>
+    </w:p>
+    <w:p>
+      <w:pPr>
+        <w:rPr>
+          <w:noProof/>
+          <w:lang w:eastAsia="es-ES"/>
+        </w:rPr>
+      </w:pPr>
+      <w:r>
+        <w:rPr>
+          <w:noProof/>
+          <w:lang w:eastAsia="es-ES"/>
+        </w:rPr>
+        <w:drawing>
+          <wp:anchor distT="0" distB="0" distL="114300" distR="114300" simplePos="0" relativeHeight="251662336" behindDoc="0" locked="0" layoutInCell="1" allowOverlap="1" wp14:anchorId="3E182980" wp14:editId="3FFCFA01">
+            <wp:simplePos x="0" y="0"/>
+            <wp:positionH relativeFrom="margin">
+              <wp:align>left</wp:align>
+            </wp:positionH>
+            <wp:positionV relativeFrom="paragraph">
+              <wp:posOffset>287020</wp:posOffset>
+            </wp:positionV>
+            <wp:extent cx="1242060" cy="2416175"/>
+            <wp:effectExtent l="0" t="0" r="0" b="3175"/>
+            <wp:wrapSquare wrapText="bothSides"/>
+            <wp:docPr id="20" name="Imagen 20"/>
+            <wp:cNvGraphicFramePr>
+              <a:graphicFrameLocks xmlns:a="http://schemas.openxmlformats.org/drawingml/2006/main" noChangeAspect="1"/>
+            </wp:cNvGraphicFramePr>
+            <a:graphic xmlns:a="http://schemas.openxmlformats.org/drawingml/2006/main">
+              <a:graphicData uri="http://schemas.openxmlformats.org/drawingml/2006/picture">
+                <pic:pic xmlns:pic="http://schemas.openxmlformats.org/drawingml/2006/picture">
+                  <pic:nvPicPr>
+                    <pic:cNvPr id="1" name=""/>
+                    <pic:cNvPicPr/>
+                  </pic:nvPicPr>
+                  <pic:blipFill>
+                    <a:blip r:embed="rId22">
+                      <a:extLst>
+                        <a:ext uri="{28A0092B-C50C-407E-A947-70E740481C1C}">
+                          <a14:useLocalDpi xmlns:a14="http://schemas.microsoft.com/office/drawing/2010/main" val="0"/>
+                        </a:ext>
+                      </a:extLst>
+                    </a:blip>
+                    <a:stretch>
+                      <a:fillRect/>
+                    </a:stretch>
+                  </pic:blipFill>
+                  <pic:spPr>
+                    <a:xfrm>
+                      <a:off x="0" y="0"/>
+                      <a:ext cx="1242060" cy="2416175"/>
+                    </a:xfrm>
+                    <a:prstGeom prst="rect">
+                      <a:avLst/>
+                    </a:prstGeom>
+                  </pic:spPr>
+                </pic:pic>
+              </a:graphicData>
+            </a:graphic>
+            <wp14:sizeRelH relativeFrom="margin">
+              <wp14:pctWidth>0</wp14:pctWidth>
+            </wp14:sizeRelH>
+            <wp14:sizeRelV relativeFrom="margin">
+              <wp14:pctHeight>0</wp14:pctHeight>
+            </wp14:sizeRelV>
+          </wp:anchor>
+        </w:drawing>
+      </w:r>
+      <w:r>
+        <w:t xml:space="preserve">Es cuando todos los nodos de un árbol se van para un solo lado del </w:t>
+      </w:r>
+      <w:proofErr w:type="spellStart"/>
+      <w:r>
+        <w:t>arbol</w:t>
+      </w:r>
+      <w:proofErr w:type="spellEnd"/>
+      <w:r>
+        <w:rPr>
+          <w:noProof/>
+          <w:lang w:eastAsia="es-ES"/>
+        </w:rPr>
+        <w:t xml:space="preserve"> </w:t>
+      </w:r>
+    </w:p>
+    <w:p>
+      <w:pPr>
+        <w:pStyle w:val="Prrafodelista"/>
+      </w:pPr>
+      <w:r>
+        <w:t xml:space="preserve">Esto hace que aumente los tiempos de sus </w:t>
+      </w:r>
+      <w:proofErr w:type="spellStart"/>
+      <w:r>
+        <w:t>métodos:</w:t>
+      </w:r>
+    </w:p>
+    <w:p>
+      <w:pPr>
+        <w:pStyle w:val="Prrafodelista"/>
+        <w:numPr>
+          <w:ilvl w:val="0"/>
+          <w:numId w:val="3"/>
+        </w:numPr>
+      </w:pPr>
+      <w:r>
+        <w:t>Lookup</w:t>
+      </w:r>
+      <w:proofErr w:type="spellEnd"/>
+      <w:r>
+        <w:t>: O(</w:t>
+      </w:r>
+      <w:r>
+        <w:t>n</w:t>
+      </w:r>
+      <w:r>
+        <w:t>)</w:t>
+      </w:r>
+    </w:p>
+    <w:p>
+      <w:pPr>
+        <w:pStyle w:val="Prrafodelista"/>
+        <w:numPr>
+          <w:ilvl w:val="0"/>
+          <w:numId w:val="3"/>
+        </w:numPr>
+      </w:pPr>
+      <w:proofErr w:type="spellStart"/>
+      <w:r>
+        <w:t>Insert</w:t>
+      </w:r>
+      <w:proofErr w:type="spellEnd"/>
+      <w:r>
+        <w:t>: O(n)</w:t>
+      </w:r>
+    </w:p>
+    <w:p>
+      <w:pPr>
+        <w:pStyle w:val="Ttulo4"/>
+      </w:pPr>
+      <w:proofErr w:type="spellStart"/>
+      <w:r>
+        <w:t>Delete</w:t>
+      </w:r>
+      <w:proofErr w:type="spellEnd"/>
+      <w:r>
+        <w:t>: O(n)</w:t>
+      </w:r>
+      <w:r>
+        <w:br/>
+      </w:r>
+      <w:r>
+        <w:br/>
+      </w:r>
+      <w:r>
+        <w:br/>
+      </w:r>
+      <w:r>
+        <w:br/>
+      </w:r>
+      <w:r>
+        <w:br/>
+      </w:r>
+      <w:r>
+        <w:br/>
+      </w:r>
+      <w:r>
+        <w:br/>
+      </w:r>
+      <w:r>
+        <w:br/>
+      </w:r>
+      <w:r>
+        <w:br/>
+      </w:r>
+      <w:r>
+        <w:br/>
+      </w:r>
+      <w:r>
+        <w:br/>
+      </w:r>
+      <w:proofErr w:type="spellStart"/>
+      <w:r>
+        <w:t>Review</w:t>
+      </w:r>
+      <w:proofErr w:type="spellEnd"/>
+    </w:p>
+    <w:p>
+      <w:r>
+        <w:t>Pros:</w:t>
+      </w:r>
+    </w:p>
+    <w:p>
+      <w:pPr>
+        <w:pStyle w:val="Prrafodelista"/>
+        <w:numPr>
+          <w:ilvl w:val="0"/>
+          <w:numId w:val="3"/>
+        </w:numPr>
+      </w:pPr>
+      <w:r>
+        <w:t>Son mejores que O(n)</w:t>
+      </w:r>
+    </w:p>
+    <w:p>
+      <w:pPr>
+        <w:pStyle w:val="Prrafodelista"/>
+        <w:numPr>
+          <w:ilvl w:val="0"/>
+          <w:numId w:val="3"/>
+        </w:numPr>
+      </w:pPr>
+      <w:r>
+        <w:t>Son ordenadas</w:t>
+      </w:r>
+    </w:p>
+    <w:p>
+      <w:pPr>
+        <w:pStyle w:val="Prrafodelista"/>
+        <w:numPr>
+          <w:ilvl w:val="0"/>
+          <w:numId w:val="3"/>
+        </w:numPr>
+      </w:pPr>
+      <w:r>
+        <w:t>Tienen tamaño flexible</w:t>
+      </w:r>
+    </w:p>
+    <w:p>
+      <w:r>
+        <w:t>Contras:</w:t>
+      </w:r>
+    </w:p>
+    <w:p>
+      <w:pPr>
+        <w:pStyle w:val="Prrafodelista"/>
+        <w:numPr>
+          <w:ilvl w:val="0"/>
+          <w:numId w:val="3"/>
+        </w:numPr>
+      </w:pPr>
+      <w:r>
+        <w:t>No tienen operaciones O(1)</w:t>
+      </w:r>
       <w:bookmarkStart w:id="0" w:name="_GoBack"/>
       <w:bookmarkEnd w:id="0"/>
     </w:p>
-    <w:p/>
     <w:sectPr>
       <w:pgSz w:w="11906" w:h="16838"/>
       <w:pgMar w:top="1417" w:right="1701" w:bottom="1417" w:left="1701" w:header="708" w:footer="708" w:gutter="0"/>

</xml_diff>

<commit_message>
started an exercise of making my own traverse method with recursion
</commit_message>
<xml_diff>
--- a/Estructuras de datos y algoritmos.docx
+++ b/Estructuras de datos y algoritmos.docx
@@ -4739,6 +4739,171 @@
       <w:r>
         <w:t xml:space="preserve"> la función recursiva, así devuelve el resultado.</w:t>
       </w:r>
+    </w:p>
+    <w:p>
+      <w:r>
+        <w:t>Todo lo que pueda ser implementado recursivamente, puede ser implementado iterativamente.</w:t>
+      </w:r>
+    </w:p>
+    <w:p>
+      <w:pPr>
+        <w:pStyle w:val="Ttulo3"/>
+      </w:pPr>
+      <w:proofErr w:type="spellStart"/>
+      <w:r>
+        <w:t>Review</w:t>
+      </w:r>
+      <w:proofErr w:type="spellEnd"/>
+    </w:p>
+    <w:p>
+      <w:r>
+        <w:t>Pros:</w:t>
+      </w:r>
+    </w:p>
+    <w:p>
+      <w:pPr>
+        <w:pStyle w:val="Prrafodelista"/>
+        <w:numPr>
+          <w:ilvl w:val="0"/>
+          <w:numId w:val="3"/>
+        </w:numPr>
+      </w:pPr>
+      <w:r>
+        <w:t>Limpio</w:t>
+      </w:r>
+    </w:p>
+    <w:p>
+      <w:pPr>
+        <w:pStyle w:val="Prrafodelista"/>
+        <w:numPr>
+          <w:ilvl w:val="0"/>
+          <w:numId w:val="3"/>
+        </w:numPr>
+      </w:pPr>
+      <w:r>
+        <w:t>Legible</w:t>
+      </w:r>
+    </w:p>
+    <w:p>
+      <w:r>
+        <w:t>Contra:</w:t>
+      </w:r>
+    </w:p>
+    <w:p>
+      <w:pPr>
+        <w:pStyle w:val="Prrafodelista"/>
+        <w:numPr>
+          <w:ilvl w:val="0"/>
+          <w:numId w:val="3"/>
+        </w:numPr>
+      </w:pPr>
+      <w:proofErr w:type="spellStart"/>
+      <w:r>
+        <w:t>Stack</w:t>
+      </w:r>
+      <w:proofErr w:type="spellEnd"/>
+      <w:r>
+        <w:t xml:space="preserve"> grande (capaz de dar </w:t>
+      </w:r>
+      <w:proofErr w:type="spellStart"/>
+      <w:r>
+        <w:t>stack</w:t>
+      </w:r>
+      <w:proofErr w:type="spellEnd"/>
+      <w:r>
+        <w:t xml:space="preserve"> </w:t>
+      </w:r>
+      <w:proofErr w:type="spellStart"/>
+      <w:r>
+        <w:t>overflow</w:t>
+      </w:r>
+      <w:proofErr w:type="spellEnd"/>
+      <w:r>
+        <w:t xml:space="preserve"> si no está bien calculado).</w:t>
+      </w:r>
+    </w:p>
+    <w:p>
+      <w:pPr>
+        <w:pStyle w:val="Ttulo3"/>
+      </w:pPr>
+      <w:r>
+        <w:t>Cuando usar recursión</w:t>
+      </w:r>
+    </w:p>
+    <w:p>
+      <w:r>
+        <w:t>Cuando hay problemas complicados, como recorrer o buscar en un árbol o grafo, la recursión es bastante útil.</w:t>
+      </w:r>
+    </w:p>
+    <w:p>
+      <w:r>
+        <w:t>Cada vez que estés usando un árbol o convirtiendo algo a un árbol, considera la recursión:</w:t>
+      </w:r>
+    </w:p>
+    <w:p>
+      <w:pPr>
+        <w:pStyle w:val="Prrafodelista"/>
+        <w:numPr>
+          <w:ilvl w:val="0"/>
+          <w:numId w:val="6"/>
+        </w:numPr>
+      </w:pPr>
+      <w:proofErr w:type="spellStart"/>
+      <w:r>
+        <w:t>Dividelo</w:t>
+      </w:r>
+      <w:proofErr w:type="spellEnd"/>
+      <w:r>
+        <w:t xml:space="preserve"> en un numero de </w:t>
+      </w:r>
+      <w:proofErr w:type="spellStart"/>
+      <w:r>
+        <w:t>subproblemas</w:t>
+      </w:r>
+      <w:proofErr w:type="spellEnd"/>
+      <w:r>
+        <w:t xml:space="preserve"> que son instancias más pequeñas del mismo problema.</w:t>
+      </w:r>
+    </w:p>
+    <w:p>
+      <w:pPr>
+        <w:pStyle w:val="Prrafodelista"/>
+        <w:numPr>
+          <w:ilvl w:val="0"/>
+          <w:numId w:val="6"/>
+        </w:numPr>
+      </w:pPr>
+      <w:r>
+        <w:t xml:space="preserve">Cada instancia del </w:t>
+      </w:r>
+      <w:proofErr w:type="spellStart"/>
+      <w:r>
+        <w:t>subproblema</w:t>
+      </w:r>
+      <w:proofErr w:type="spellEnd"/>
+      <w:r>
+        <w:t xml:space="preserve"> es idéntico en naturaleza.</w:t>
+      </w:r>
+    </w:p>
+    <w:p>
+      <w:pPr>
+        <w:pStyle w:val="Prrafodelista"/>
+        <w:numPr>
+          <w:ilvl w:val="0"/>
+          <w:numId w:val="6"/>
+        </w:numPr>
+      </w:pPr>
+      <w:r>
+        <w:t xml:space="preserve">La solución de cada </w:t>
+      </w:r>
+      <w:proofErr w:type="spellStart"/>
+      <w:r>
+        <w:t>subproblema</w:t>
+      </w:r>
+      <w:proofErr w:type="spellEnd"/>
+      <w:r>
+        <w:t xml:space="preserve"> puede ser combinada para resolver el problema en la mano.</w:t>
+      </w:r>
       <w:bookmarkStart w:id="0" w:name="_GoBack"/>
       <w:bookmarkEnd w:id="0"/>
     </w:p>
@@ -5245,6 +5410,95 @@
       </w:pPr>
     </w:lvl>
   </w:abstractNum>
+  <w:abstractNum w:abstractNumId="5" w15:restartNumberingAfterBreak="0">
+    <w:nsid w:val="6CE738C0"/>
+    <w:multiLevelType w:val="hybridMultilevel"/>
+    <w:tmpl w:val="8A624E3C"/>
+    <w:lvl w:ilvl="0" w:tplc="0C0A000F">
+      <w:start w:val="1"/>
+      <w:numFmt w:val="decimal"/>
+      <w:lvlText w:val="%1."/>
+      <w:lvlJc w:val="left"/>
+      <w:pPr>
+        <w:ind w:left="720" w:hanging="360"/>
+      </w:pPr>
+      <w:rPr>
+        <w:rFonts w:hint="default"/>
+      </w:rPr>
+    </w:lvl>
+    <w:lvl w:ilvl="1" w:tplc="0C0A0019" w:tentative="1">
+      <w:start w:val="1"/>
+      <w:numFmt w:val="lowerLetter"/>
+      <w:lvlText w:val="%2."/>
+      <w:lvlJc w:val="left"/>
+      <w:pPr>
+        <w:ind w:left="1440" w:hanging="360"/>
+      </w:pPr>
+    </w:lvl>
+    <w:lvl w:ilvl="2" w:tplc="0C0A001B" w:tentative="1">
+      <w:start w:val="1"/>
+      <w:numFmt w:val="lowerRoman"/>
+      <w:lvlText w:val="%3."/>
+      <w:lvlJc w:val="right"/>
+      <w:pPr>
+        <w:ind w:left="2160" w:hanging="180"/>
+      </w:pPr>
+    </w:lvl>
+    <w:lvl w:ilvl="3" w:tplc="0C0A000F" w:tentative="1">
+      <w:start w:val="1"/>
+      <w:numFmt w:val="decimal"/>
+      <w:lvlText w:val="%4."/>
+      <w:lvlJc w:val="left"/>
+      <w:pPr>
+        <w:ind w:left="2880" w:hanging="360"/>
+      </w:pPr>
+    </w:lvl>
+    <w:lvl w:ilvl="4" w:tplc="0C0A0019" w:tentative="1">
+      <w:start w:val="1"/>
+      <w:numFmt w:val="lowerLetter"/>
+      <w:lvlText w:val="%5."/>
+      <w:lvlJc w:val="left"/>
+      <w:pPr>
+        <w:ind w:left="3600" w:hanging="360"/>
+      </w:pPr>
+    </w:lvl>
+    <w:lvl w:ilvl="5" w:tplc="0C0A001B" w:tentative="1">
+      <w:start w:val="1"/>
+      <w:numFmt w:val="lowerRoman"/>
+      <w:lvlText w:val="%6."/>
+      <w:lvlJc w:val="right"/>
+      <w:pPr>
+        <w:ind w:left="4320" w:hanging="180"/>
+      </w:pPr>
+    </w:lvl>
+    <w:lvl w:ilvl="6" w:tplc="0C0A000F" w:tentative="1">
+      <w:start w:val="1"/>
+      <w:numFmt w:val="decimal"/>
+      <w:lvlText w:val="%7."/>
+      <w:lvlJc w:val="left"/>
+      <w:pPr>
+        <w:ind w:left="5040" w:hanging="360"/>
+      </w:pPr>
+    </w:lvl>
+    <w:lvl w:ilvl="7" w:tplc="0C0A0019" w:tentative="1">
+      <w:start w:val="1"/>
+      <w:numFmt w:val="lowerLetter"/>
+      <w:lvlText w:val="%8."/>
+      <w:lvlJc w:val="left"/>
+      <w:pPr>
+        <w:ind w:left="5760" w:hanging="360"/>
+      </w:pPr>
+    </w:lvl>
+    <w:lvl w:ilvl="8" w:tplc="0C0A001B" w:tentative="1">
+      <w:start w:val="1"/>
+      <w:numFmt w:val="lowerRoman"/>
+      <w:lvlText w:val="%9."/>
+      <w:lvlJc w:val="right"/>
+      <w:pPr>
+        <w:ind w:left="6480" w:hanging="180"/>
+      </w:pPr>
+    </w:lvl>
+  </w:abstractNum>
   <w:num w:numId="1">
     <w:abstractNumId w:val="1"/>
   </w:num>
@@ -5259,6 +5513,9 @@
   </w:num>
   <w:num w:numId="5">
     <w:abstractNumId w:val="4"/>
+  </w:num>
+  <w:num w:numId="6">
+    <w:abstractNumId w:val="5"/>
   </w:num>
 </w:numbering>
 </file>

</xml_diff>

<commit_message>
Started and finished an exercise of implementing the inserting sort
</commit_message>
<xml_diff>
--- a/Estructuras de datos y algoritmos.docx
+++ b/Estructuras de datos y algoritmos.docx
@@ -4947,8 +4947,6 @@
       </w:r>
     </w:p>
     <w:p>
-      <w:bookmarkStart w:id="0" w:name="_GoBack"/>
-      <w:bookmarkEnd w:id="0"/>
       <w:r>
         <w:t>Por esto se llama “</w:t>
       </w:r>
@@ -5011,6 +5009,276 @@
           </wp:inline>
         </w:drawing>
       </w:r>
+    </w:p>
+    <w:p>
+      <w:pPr>
+        <w:pStyle w:val="Ttulo3"/>
+      </w:pPr>
+      <w:proofErr w:type="spellStart"/>
+      <w:r>
+        <w:lastRenderedPageBreak/>
+        <w:t>Selection</w:t>
+      </w:r>
+      <w:proofErr w:type="spellEnd"/>
+      <w:r>
+        <w:t xml:space="preserve"> </w:t>
+      </w:r>
+      <w:proofErr w:type="spellStart"/>
+      <w:r>
+        <w:t>sort</w:t>
+      </w:r>
+      <w:proofErr w:type="spellEnd"/>
+    </w:p>
+    <w:p>
+      <w:r>
+        <w:t>Implica escanear una lista de elementos para buscar el menor elemento y cambiarlo por la primera posición. Y así con el resto de elementos</w:t>
+      </w:r>
+    </w:p>
+    <w:p>
+      <w:pPr>
+        <w:tabs>
+          <w:tab w:val="left" w:pos="1453"/>
+        </w:tabs>
+      </w:pPr>
+      <w:r>
+        <w:rPr>
+          <w:noProof/>
+          <w:lang w:eastAsia="es-ES"/>
+        </w:rPr>
+        <w:drawing>
+          <wp:anchor distT="0" distB="0" distL="114300" distR="114300" simplePos="0" relativeHeight="251669504" behindDoc="0" locked="0" layoutInCell="1" allowOverlap="1">
+            <wp:simplePos x="1081377" y="1566407"/>
+            <wp:positionH relativeFrom="column">
+              <wp:align>left</wp:align>
+            </wp:positionH>
+            <wp:positionV relativeFrom="paragraph">
+              <wp:align>top</wp:align>
+            </wp:positionV>
+            <wp:extent cx="954860" cy="2711395"/>
+            <wp:effectExtent l="0" t="0" r="0" b="0"/>
+            <wp:wrapSquare wrapText="bothSides"/>
+            <wp:docPr id="33" name="Imagen 33"/>
+            <wp:cNvGraphicFramePr>
+              <a:graphicFrameLocks xmlns:a="http://schemas.openxmlformats.org/drawingml/2006/main" noChangeAspect="1"/>
+            </wp:cNvGraphicFramePr>
+            <a:graphic xmlns:a="http://schemas.openxmlformats.org/drawingml/2006/main">
+              <a:graphicData uri="http://schemas.openxmlformats.org/drawingml/2006/picture">
+                <pic:pic xmlns:pic="http://schemas.openxmlformats.org/drawingml/2006/picture">
+                  <pic:nvPicPr>
+                    <pic:cNvPr id="1" name=""/>
+                    <pic:cNvPicPr/>
+                  </pic:nvPicPr>
+                  <pic:blipFill>
+                    <a:blip r:embed="rId37">
+                      <a:extLst>
+                        <a:ext uri="{28A0092B-C50C-407E-A947-70E740481C1C}">
+                          <a14:useLocalDpi xmlns:a14="http://schemas.microsoft.com/office/drawing/2010/main" val="0"/>
+                        </a:ext>
+                      </a:extLst>
+                    </a:blip>
+                    <a:stretch>
+                      <a:fillRect/>
+                    </a:stretch>
+                  </pic:blipFill>
+                  <pic:spPr>
+                    <a:xfrm>
+                      <a:off x="0" y="0"/>
+                      <a:ext cx="954860" cy="2711395"/>
+                    </a:xfrm>
+                    <a:prstGeom prst="rect">
+                      <a:avLst/>
+                    </a:prstGeom>
+                  </pic:spPr>
+                </pic:pic>
+              </a:graphicData>
+            </a:graphic>
+          </wp:anchor>
+        </w:drawing>
+      </w:r>
+      <w:r>
+        <w:tab/>
+      </w:r>
+      <w:r>
+        <w:rPr>
+          <w:noProof/>
+          <w:lang w:eastAsia="es-ES"/>
+        </w:rPr>
+        <w:drawing>
+          <wp:inline distT="0" distB="0" distL="0" distR="0" wp14:anchorId="2FA6ABB1" wp14:editId="599458DE">
+            <wp:extent cx="771276" cy="2727936"/>
+            <wp:effectExtent l="0" t="0" r="0" b="0"/>
+            <wp:docPr id="34" name="Imagen 34"/>
+            <wp:cNvGraphicFramePr>
+              <a:graphicFrameLocks xmlns:a="http://schemas.openxmlformats.org/drawingml/2006/main" noChangeAspect="1"/>
+            </wp:cNvGraphicFramePr>
+            <a:graphic xmlns:a="http://schemas.openxmlformats.org/drawingml/2006/main">
+              <a:graphicData uri="http://schemas.openxmlformats.org/drawingml/2006/picture">
+                <pic:pic xmlns:pic="http://schemas.openxmlformats.org/drawingml/2006/picture">
+                  <pic:nvPicPr>
+                    <pic:cNvPr id="1" name=""/>
+                    <pic:cNvPicPr/>
+                  </pic:nvPicPr>
+                  <pic:blipFill>
+                    <a:blip r:embed="rId38"/>
+                    <a:stretch>
+                      <a:fillRect/>
+                    </a:stretch>
+                  </pic:blipFill>
+                  <pic:spPr>
+                    <a:xfrm>
+                      <a:off x="0" y="0"/>
+                      <a:ext cx="796721" cy="2817932"/>
+                    </a:xfrm>
+                    <a:prstGeom prst="rect">
+                      <a:avLst/>
+                    </a:prstGeom>
+                  </pic:spPr>
+                </pic:pic>
+              </a:graphicData>
+            </a:graphic>
+          </wp:inline>
+        </w:drawing>
+      </w:r>
+    </w:p>
+    <w:p>
+      <w:pPr>
+        <w:pStyle w:val="Ttulo3"/>
+      </w:pPr>
+      <w:proofErr w:type="spellStart"/>
+      <w:r>
+        <w:t>Insertion</w:t>
+      </w:r>
+      <w:proofErr w:type="spellEnd"/>
+      <w:r>
+        <w:t xml:space="preserve"> </w:t>
+      </w:r>
+      <w:proofErr w:type="spellStart"/>
+      <w:r>
+        <w:t>sort</w:t>
+      </w:r>
+      <w:proofErr w:type="spellEnd"/>
+    </w:p>
+    <w:p>
+      <w:r>
+        <w:t xml:space="preserve">Es útil cuando estás seguro de que la lista está poco desordenada u ordenada, y en el </w:t>
+      </w:r>
+      <w:proofErr w:type="spellStart"/>
+      <w:r>
+        <w:t>best</w:t>
+      </w:r>
+      <w:proofErr w:type="spellEnd"/>
+      <w:r>
+        <w:t xml:space="preserve">-case </w:t>
+      </w:r>
+      <w:proofErr w:type="spellStart"/>
+      <w:r>
+        <w:t>scenario</w:t>
+      </w:r>
+      <w:proofErr w:type="spellEnd"/>
+      <w:r>
+        <w:t>, se podrá obtener un O(n) a la hora de ordenar</w:t>
+      </w:r>
+      <w:r>
+        <w:t>.</w:t>
+      </w:r>
+    </w:p>
+    <w:p>
+      <w:r>
+        <w:t>Consiste en recorrer una lista y, en cada elemento, verificar si el anterior es menor e ir intercambiando posiciones con el anterior. Si el anterior del elemento cambiado es también menor, cambia posiciones y así.</w:t>
+      </w:r>
+    </w:p>
+    <w:p>
+      <w:r>
+        <w:rPr>
+          <w:noProof/>
+          <w:lang w:eastAsia="es-ES"/>
+        </w:rPr>
+        <w:drawing>
+          <wp:inline distT="0" distB="0" distL="0" distR="0" wp14:anchorId="03B98580" wp14:editId="501F26D5">
+            <wp:extent cx="3069204" cy="459803"/>
+            <wp:effectExtent l="0" t="0" r="0" b="0"/>
+            <wp:docPr id="35" name="Imagen 35"/>
+            <wp:cNvGraphicFramePr>
+              <a:graphicFrameLocks xmlns:a="http://schemas.openxmlformats.org/drawingml/2006/main" noChangeAspect="1"/>
+            </wp:cNvGraphicFramePr>
+            <a:graphic xmlns:a="http://schemas.openxmlformats.org/drawingml/2006/main">
+              <a:graphicData uri="http://schemas.openxmlformats.org/drawingml/2006/picture">
+                <pic:pic xmlns:pic="http://schemas.openxmlformats.org/drawingml/2006/picture">
+                  <pic:nvPicPr>
+                    <pic:cNvPr id="1" name=""/>
+                    <pic:cNvPicPr/>
+                  </pic:nvPicPr>
+                  <pic:blipFill>
+                    <a:blip r:embed="rId39"/>
+                    <a:stretch>
+                      <a:fillRect/>
+                    </a:stretch>
+                  </pic:blipFill>
+                  <pic:spPr>
+                    <a:xfrm>
+                      <a:off x="0" y="0"/>
+                      <a:ext cx="3200560" cy="479482"/>
+                    </a:xfrm>
+                    <a:prstGeom prst="rect">
+                      <a:avLst/>
+                    </a:prstGeom>
+                  </pic:spPr>
+                </pic:pic>
+              </a:graphicData>
+            </a:graphic>
+          </wp:inline>
+        </w:drawing>
+      </w:r>
+    </w:p>
+    <w:p>
+      <w:r>
+        <w:rPr>
+          <w:noProof/>
+          <w:lang w:eastAsia="es-ES"/>
+        </w:rPr>
+        <w:drawing>
+          <wp:inline distT="0" distB="0" distL="0" distR="0" wp14:anchorId="589C35A1" wp14:editId="3922821A">
+            <wp:extent cx="3021496" cy="425653"/>
+            <wp:effectExtent l="0" t="0" r="7620" b="0"/>
+            <wp:docPr id="36" name="Imagen 36"/>
+            <wp:cNvGraphicFramePr>
+              <a:graphicFrameLocks xmlns:a="http://schemas.openxmlformats.org/drawingml/2006/main" noChangeAspect="1"/>
+            </wp:cNvGraphicFramePr>
+            <a:graphic xmlns:a="http://schemas.openxmlformats.org/drawingml/2006/main">
+              <a:graphicData uri="http://schemas.openxmlformats.org/drawingml/2006/picture">
+                <pic:pic xmlns:pic="http://schemas.openxmlformats.org/drawingml/2006/picture">
+                  <pic:nvPicPr>
+                    <pic:cNvPr id="1" name=""/>
+                    <pic:cNvPicPr/>
+                  </pic:nvPicPr>
+                  <pic:blipFill>
+                    <a:blip r:embed="rId40"/>
+                    <a:stretch>
+                      <a:fillRect/>
+                    </a:stretch>
+                  </pic:blipFill>
+                  <pic:spPr>
+                    <a:xfrm>
+                      <a:off x="0" y="0"/>
+                      <a:ext cx="3112102" cy="438417"/>
+                    </a:xfrm>
+                    <a:prstGeom prst="rect">
+                      <a:avLst/>
+                    </a:prstGeom>
+                  </pic:spPr>
+                </pic:pic>
+              </a:graphicData>
+            </a:graphic>
+          </wp:inline>
+        </w:drawing>
+      </w:r>
+    </w:p>
+    <w:p>
+      <w:r>
+        <w:t>En resumen, consiste en ordenar los números a la izquierda del número que se está recorriendo. Eso es lo que lo vuelve rápido en el mejor escenario.</w:t>
+      </w:r>
+      <w:bookmarkStart w:id="0" w:name="_GoBack"/>
+      <w:bookmarkEnd w:id="0"/>
     </w:p>
     <w:sectPr>
       <w:pgSz w:w="11906" w:h="16838"/>

</xml_diff>

<commit_message>
Started an exercise of doing a merge sort algorithm
</commit_message>
<xml_diff>
--- a/Estructuras de datos y algoritmos.docx
+++ b/Estructuras de datos y algoritmos.docx
@@ -5277,6 +5277,215 @@
       <w:r>
         <w:t>En resumen, consiste en ordenar los números a la izquierda del número que se está recorriendo. Eso es lo que lo vuelve rápido en el mejor escenario.</w:t>
       </w:r>
+    </w:p>
+    <w:p>
+      <w:pPr>
+        <w:pStyle w:val="Ttulo3"/>
+      </w:pPr>
+      <w:proofErr w:type="spellStart"/>
+      <w:r>
+        <w:t>Merge</w:t>
+      </w:r>
+      <w:proofErr w:type="spellEnd"/>
+      <w:r>
+        <w:t xml:space="preserve"> </w:t>
+      </w:r>
+      <w:proofErr w:type="spellStart"/>
+      <w:r>
+        <w:t>Sort</w:t>
+      </w:r>
+      <w:proofErr w:type="spellEnd"/>
+    </w:p>
+    <w:p>
+      <w:r>
+        <w:t>Consiste separar y dividir. La lista de elementos se separa hasta que sean varias “listas” de un elemento. Luego, se van ordenando de dos en dos, de cuatro en cuatro y así.</w:t>
+      </w:r>
+    </w:p>
+    <w:p>
+      <w:r>
+        <w:rPr>
+          <w:noProof/>
+          <w:lang w:eastAsia="es-ES"/>
+        </w:rPr>
+        <w:drawing>
+          <wp:inline distT="0" distB="0" distL="0" distR="0" wp14:anchorId="743FC85D" wp14:editId="17E17606">
+            <wp:extent cx="3124863" cy="328875"/>
+            <wp:effectExtent l="0" t="0" r="0" b="0"/>
+            <wp:docPr id="37" name="Imagen 37"/>
+            <wp:cNvGraphicFramePr>
+              <a:graphicFrameLocks xmlns:a="http://schemas.openxmlformats.org/drawingml/2006/main" noChangeAspect="1"/>
+            </wp:cNvGraphicFramePr>
+            <a:graphic xmlns:a="http://schemas.openxmlformats.org/drawingml/2006/main">
+              <a:graphicData uri="http://schemas.openxmlformats.org/drawingml/2006/picture">
+                <pic:pic xmlns:pic="http://schemas.openxmlformats.org/drawingml/2006/picture">
+                  <pic:nvPicPr>
+                    <pic:cNvPr id="1" name=""/>
+                    <pic:cNvPicPr/>
+                  </pic:nvPicPr>
+                  <pic:blipFill>
+                    <a:blip r:embed="rId41"/>
+                    <a:stretch>
+                      <a:fillRect/>
+                    </a:stretch>
+                  </pic:blipFill>
+                  <pic:spPr>
+                    <a:xfrm>
+                      <a:off x="0" y="0"/>
+                      <a:ext cx="3450042" cy="363098"/>
+                    </a:xfrm>
+                    <a:prstGeom prst="rect">
+                      <a:avLst/>
+                    </a:prstGeom>
+                  </pic:spPr>
+                </pic:pic>
+              </a:graphicData>
+            </a:graphic>
+          </wp:inline>
+        </w:drawing>
+      </w:r>
+    </w:p>
+    <w:p>
+      <w:r>
+        <w:rPr>
+          <w:noProof/>
+          <w:lang w:eastAsia="es-ES"/>
+        </w:rPr>
+        <w:drawing>
+          <wp:anchor distT="0" distB="0" distL="114300" distR="114300" simplePos="0" relativeHeight="251670528" behindDoc="0" locked="0" layoutInCell="1" allowOverlap="1">
+            <wp:simplePos x="0" y="0"/>
+            <wp:positionH relativeFrom="margin">
+              <wp:align>left</wp:align>
+            </wp:positionH>
+            <wp:positionV relativeFrom="paragraph">
+              <wp:posOffset>374346</wp:posOffset>
+            </wp:positionV>
+            <wp:extent cx="3085106" cy="431712"/>
+            <wp:effectExtent l="0" t="0" r="1270" b="6985"/>
+            <wp:wrapSquare wrapText="bothSides"/>
+            <wp:docPr id="39" name="Imagen 39"/>
+            <wp:cNvGraphicFramePr>
+              <a:graphicFrameLocks xmlns:a="http://schemas.openxmlformats.org/drawingml/2006/main" noChangeAspect="1"/>
+            </wp:cNvGraphicFramePr>
+            <a:graphic xmlns:a="http://schemas.openxmlformats.org/drawingml/2006/main">
+              <a:graphicData uri="http://schemas.openxmlformats.org/drawingml/2006/picture">
+                <pic:pic xmlns:pic="http://schemas.openxmlformats.org/drawingml/2006/picture">
+                  <pic:nvPicPr>
+                    <pic:cNvPr id="1" name=""/>
+                    <pic:cNvPicPr/>
+                  </pic:nvPicPr>
+                  <pic:blipFill>
+                    <a:blip r:embed="rId42">
+                      <a:extLst>
+                        <a:ext uri="{28A0092B-C50C-407E-A947-70E740481C1C}">
+                          <a14:useLocalDpi xmlns:a14="http://schemas.microsoft.com/office/drawing/2010/main" val="0"/>
+                        </a:ext>
+                      </a:extLst>
+                    </a:blip>
+                    <a:stretch>
+                      <a:fillRect/>
+                    </a:stretch>
+                  </pic:blipFill>
+                  <pic:spPr>
+                    <a:xfrm>
+                      <a:off x="0" y="0"/>
+                      <a:ext cx="3085106" cy="431712"/>
+                    </a:xfrm>
+                    <a:prstGeom prst="rect">
+                      <a:avLst/>
+                    </a:prstGeom>
+                  </pic:spPr>
+                </pic:pic>
+              </a:graphicData>
+            </a:graphic>
+          </wp:anchor>
+        </w:drawing>
+      </w:r>
+      <w:r>
+        <w:rPr>
+          <w:noProof/>
+          <w:lang w:eastAsia="es-ES"/>
+        </w:rPr>
+        <w:drawing>
+          <wp:inline distT="0" distB="0" distL="0" distR="0" wp14:anchorId="0F4E0367" wp14:editId="3EE53E2A">
+            <wp:extent cx="3156668" cy="356721"/>
+            <wp:effectExtent l="0" t="0" r="0" b="5715"/>
+            <wp:docPr id="38" name="Imagen 38"/>
+            <wp:cNvGraphicFramePr>
+              <a:graphicFrameLocks xmlns:a="http://schemas.openxmlformats.org/drawingml/2006/main" noChangeAspect="1"/>
+            </wp:cNvGraphicFramePr>
+            <a:graphic xmlns:a="http://schemas.openxmlformats.org/drawingml/2006/main">
+              <a:graphicData uri="http://schemas.openxmlformats.org/drawingml/2006/picture">
+                <pic:pic xmlns:pic="http://schemas.openxmlformats.org/drawingml/2006/picture">
+                  <pic:nvPicPr>
+                    <pic:cNvPr id="1" name=""/>
+                    <pic:cNvPicPr/>
+                  </pic:nvPicPr>
+                  <pic:blipFill>
+                    <a:blip r:embed="rId43"/>
+                    <a:stretch>
+                      <a:fillRect/>
+                    </a:stretch>
+                  </pic:blipFill>
+                  <pic:spPr>
+                    <a:xfrm>
+                      <a:off x="0" y="0"/>
+                      <a:ext cx="3366705" cy="380456"/>
+                    </a:xfrm>
+                    <a:prstGeom prst="rect">
+                      <a:avLst/>
+                    </a:prstGeom>
+                  </pic:spPr>
+                </pic:pic>
+              </a:graphicData>
+            </a:graphic>
+          </wp:inline>
+        </w:drawing>
+      </w:r>
+    </w:p>
+    <w:p>
+      <w:r>
+        <w:rPr>
+          <w:noProof/>
+          <w:lang w:eastAsia="es-ES"/>
+        </w:rPr>
+        <w:drawing>
+          <wp:inline distT="0" distB="0" distL="0" distR="0" wp14:anchorId="7E3F22C0" wp14:editId="2BEE29A3">
+            <wp:extent cx="2790908" cy="414649"/>
+            <wp:effectExtent l="0" t="0" r="0" b="5080"/>
+            <wp:docPr id="40" name="Imagen 40"/>
+            <wp:cNvGraphicFramePr>
+              <a:graphicFrameLocks xmlns:a="http://schemas.openxmlformats.org/drawingml/2006/main" noChangeAspect="1"/>
+            </wp:cNvGraphicFramePr>
+            <a:graphic xmlns:a="http://schemas.openxmlformats.org/drawingml/2006/main">
+              <a:graphicData uri="http://schemas.openxmlformats.org/drawingml/2006/picture">
+                <pic:pic xmlns:pic="http://schemas.openxmlformats.org/drawingml/2006/picture">
+                  <pic:nvPicPr>
+                    <pic:cNvPr id="1" name=""/>
+                    <pic:cNvPicPr/>
+                  </pic:nvPicPr>
+                  <pic:blipFill>
+                    <a:blip r:embed="rId44"/>
+                    <a:stretch>
+                      <a:fillRect/>
+                    </a:stretch>
+                  </pic:blipFill>
+                  <pic:spPr>
+                    <a:xfrm>
+                      <a:off x="0" y="0"/>
+                      <a:ext cx="2963700" cy="440321"/>
+                    </a:xfrm>
+                    <a:prstGeom prst="rect">
+                      <a:avLst/>
+                    </a:prstGeom>
+                  </pic:spPr>
+                </pic:pic>
+              </a:graphicData>
+            </a:graphic>
+          </wp:inline>
+        </w:drawing>
+      </w:r>
+    </w:p>
+    <w:p>
       <w:bookmarkStart w:id="0" w:name="_GoBack"/>
       <w:bookmarkEnd w:id="0"/>
     </w:p>

</xml_diff>

<commit_message>
started exercise of making a quick sort
</commit_message>
<xml_diff>
--- a/Estructuras de datos y algoritmos.docx
+++ b/Estructuras de datos y algoritmos.docx
@@ -5486,8 +5486,211 @@
       </w:r>
     </w:p>
     <w:p>
+      <w:pPr>
+        <w:pStyle w:val="Ttulo3"/>
+      </w:pPr>
+      <w:r>
+        <w:lastRenderedPageBreak/>
+        <w:t xml:space="preserve">Quick </w:t>
+      </w:r>
+      <w:proofErr w:type="spellStart"/>
+      <w:r>
+        <w:t>Sort</w:t>
+      </w:r>
+      <w:proofErr w:type="spellEnd"/>
+    </w:p>
+    <w:p>
+      <w:r>
+        <w:t>Consiste en coger un número de “pivote” y, los elementos que sean menores a este número van a la izquierda y los que sean mayores van a la derecha.</w:t>
+      </w:r>
+    </w:p>
+    <w:p>
+      <w:r>
+        <w:rPr>
+          <w:noProof/>
+          <w:lang w:eastAsia="es-ES"/>
+        </w:rPr>
+        <w:drawing>
+          <wp:inline distT="0" distB="0" distL="0" distR="0" wp14:anchorId="794E2216" wp14:editId="2827AD90">
+            <wp:extent cx="2401364" cy="2178657"/>
+            <wp:effectExtent l="0" t="0" r="0" b="0"/>
+            <wp:docPr id="42" name="Imagen 42"/>
+            <wp:cNvGraphicFramePr>
+              <a:graphicFrameLocks xmlns:a="http://schemas.openxmlformats.org/drawingml/2006/main" noChangeAspect="1"/>
+            </wp:cNvGraphicFramePr>
+            <a:graphic xmlns:a="http://schemas.openxmlformats.org/drawingml/2006/main">
+              <a:graphicData uri="http://schemas.openxmlformats.org/drawingml/2006/picture">
+                <pic:pic xmlns:pic="http://schemas.openxmlformats.org/drawingml/2006/picture">
+                  <pic:nvPicPr>
+                    <pic:cNvPr id="1" name=""/>
+                    <pic:cNvPicPr/>
+                  </pic:nvPicPr>
+                  <pic:blipFill>
+                    <a:blip r:embed="rId45"/>
+                    <a:stretch>
+                      <a:fillRect/>
+                    </a:stretch>
+                  </pic:blipFill>
+                  <pic:spPr>
+                    <a:xfrm>
+                      <a:off x="0" y="0"/>
+                      <a:ext cx="2417216" cy="2193039"/>
+                    </a:xfrm>
+                    <a:prstGeom prst="rect">
+                      <a:avLst/>
+                    </a:prstGeom>
+                  </pic:spPr>
+                </pic:pic>
+              </a:graphicData>
+            </a:graphic>
+          </wp:inline>
+        </w:drawing>
+      </w:r>
+    </w:p>
+    <w:p>
+      <w:r>
+        <w:t>Una vez</w:t>
+      </w:r>
+      <w:r>
+        <w:t xml:space="preserve"> separados los menores y mayores usando el pivote, se separan los menores y mayores pero esta vez en listas, se escoge un pivote y se vuelve a realizar la secuencia.</w:t>
+      </w:r>
+    </w:p>
+    <w:p>
+      <w:r>
+        <w:rPr>
+          <w:noProof/>
+          <w:lang w:eastAsia="es-ES"/>
+        </w:rPr>
+        <w:drawing>
+          <wp:inline distT="0" distB="0" distL="0" distR="0" wp14:anchorId="708D870C" wp14:editId="3B37AC14">
+            <wp:extent cx="2622826" cy="2862470"/>
+            <wp:effectExtent l="0" t="0" r="6350" b="0"/>
+            <wp:docPr id="43" name="Imagen 43"/>
+            <wp:cNvGraphicFramePr>
+              <a:graphicFrameLocks xmlns:a="http://schemas.openxmlformats.org/drawingml/2006/main" noChangeAspect="1"/>
+            </wp:cNvGraphicFramePr>
+            <a:graphic xmlns:a="http://schemas.openxmlformats.org/drawingml/2006/main">
+              <a:graphicData uri="http://schemas.openxmlformats.org/drawingml/2006/picture">
+                <pic:pic xmlns:pic="http://schemas.openxmlformats.org/drawingml/2006/picture">
+                  <pic:nvPicPr>
+                    <pic:cNvPr id="1" name=""/>
+                    <pic:cNvPicPr/>
+                  </pic:nvPicPr>
+                  <pic:blipFill>
+                    <a:blip r:embed="rId46"/>
+                    <a:stretch>
+                      <a:fillRect/>
+                    </a:stretch>
+                  </pic:blipFill>
+                  <pic:spPr>
+                    <a:xfrm>
+                      <a:off x="0" y="0"/>
+                      <a:ext cx="2626167" cy="2866117"/>
+                    </a:xfrm>
+                    <a:prstGeom prst="rect">
+                      <a:avLst/>
+                    </a:prstGeom>
+                  </pic:spPr>
+                </pic:pic>
+              </a:graphicData>
+            </a:graphic>
+          </wp:inline>
+        </w:drawing>
+      </w:r>
+    </w:p>
+    <w:p/>
+    <w:p/>
+    <w:p/>
+    <w:p/>
+    <w:p/>
+    <w:p/>
+    <w:p/>
+    <w:p>
       <w:bookmarkStart w:id="0" w:name="_GoBack"/>
       <w:bookmarkEnd w:id="0"/>
+    </w:p>
+    <w:p>
+      <w:pPr>
+        <w:pStyle w:val="Ttulo3"/>
+      </w:pPr>
+      <w:r>
+        <w:lastRenderedPageBreak/>
+        <w:t>Algoritmos estables e inestables</w:t>
+      </w:r>
+    </w:p>
+    <w:p>
+      <w:r>
+        <w:t xml:space="preserve">Los algoritmos estables son los que, al ordenar, tienen en cuenta el objeto al completo. </w:t>
+      </w:r>
+    </w:p>
+    <w:p>
+      <w:r>
+        <w:t>Por ejemplo, al ordenar una lista de 5 elementos donde cada elemento es una palabra de 5 letras, se ordenaría correctamente incluso cuando haya palabras parecidas como “</w:t>
+      </w:r>
+      <w:proofErr w:type="spellStart"/>
+      <w:r>
+        <w:t>straw</w:t>
+      </w:r>
+      <w:proofErr w:type="spellEnd"/>
+      <w:r>
+        <w:t>” o “</w:t>
+      </w:r>
+      <w:proofErr w:type="spellStart"/>
+      <w:r>
+        <w:t>spork</w:t>
+      </w:r>
+      <w:proofErr w:type="spellEnd"/>
+      <w:r>
+        <w:t>”.</w:t>
+      </w:r>
+    </w:p>
+    <w:p>
+      <w:r>
+        <w:t>Un algoritmo inestable no puede prometer que esas palabras estarán ordenadas, ya que solo se fija, en este caso, por la primera letra, que la toma como “llave”.</w:t>
+      </w:r>
+    </w:p>
+    <w:p>
+      <w:r>
+        <w:rPr>
+          <w:noProof/>
+          <w:lang w:eastAsia="es-ES"/>
+        </w:rPr>
+        <w:drawing>
+          <wp:inline distT="0" distB="0" distL="0" distR="0" wp14:anchorId="58B0101B" wp14:editId="37C9E1BF">
+            <wp:extent cx="4086971" cy="3287263"/>
+            <wp:effectExtent l="0" t="0" r="8890" b="8890"/>
+            <wp:docPr id="41" name="Imagen 41"/>
+            <wp:cNvGraphicFramePr>
+              <a:graphicFrameLocks xmlns:a="http://schemas.openxmlformats.org/drawingml/2006/main" noChangeAspect="1"/>
+            </wp:cNvGraphicFramePr>
+            <a:graphic xmlns:a="http://schemas.openxmlformats.org/drawingml/2006/main">
+              <a:graphicData uri="http://schemas.openxmlformats.org/drawingml/2006/picture">
+                <pic:pic xmlns:pic="http://schemas.openxmlformats.org/drawingml/2006/picture">
+                  <pic:nvPicPr>
+                    <pic:cNvPr id="1" name=""/>
+                    <pic:cNvPicPr/>
+                  </pic:nvPicPr>
+                  <pic:blipFill>
+                    <a:blip r:embed="rId47"/>
+                    <a:stretch>
+                      <a:fillRect/>
+                    </a:stretch>
+                  </pic:blipFill>
+                  <pic:spPr>
+                    <a:xfrm>
+                      <a:off x="0" y="0"/>
+                      <a:ext cx="4102129" cy="3299455"/>
+                    </a:xfrm>
+                    <a:prstGeom prst="rect">
+                      <a:avLst/>
+                    </a:prstGeom>
+                  </pic:spPr>
+                </pic:pic>
+              </a:graphicData>
+            </a:graphic>
+          </wp:inline>
+        </w:drawing>
+      </w:r>
     </w:p>
     <w:sectPr>
       <w:pgSz w:w="11906" w:h="16838"/>

</xml_diff>